<commit_message>
Update MAJOR PROJECT MAIN REPORT.docx
</commit_message>
<xml_diff>
--- a/Report/MAJOR PROJECT MAIN REPORT.docx
+++ b/Report/MAJOR PROJECT MAIN REPORT.docx
@@ -1,6 +1,6 @@
 
 <file path=word/document.xml><?xml version="1.0" encoding="utf-8"?>
-<w:document xmlns:wpc="http://schemas.microsoft.com/office/word/2010/wordprocessingCanvas" xmlns:cx="http://schemas.microsoft.com/office/drawing/2014/chartex" xmlns:cx1="http://schemas.microsoft.com/office/drawing/2015/9/8/chartex" xmlns:cx2="http://schemas.microsoft.com/office/drawing/2015/10/21/chartex" xmlns:cx3="http://schemas.microsoft.com/office/drawing/2016/5/9/chartex" xmlns:cx4="http://schemas.microsoft.com/office/drawing/2016/5/10/chartex" xmlns:cx5="http://schemas.microsoft.com/office/drawing/2016/5/11/chartex" xmlns:cx6="http://schemas.microsoft.com/office/drawing/2016/5/12/chartex" xmlns:cx7="http://schemas.microsoft.com/office/drawing/2016/5/13/chartex" xmlns:cx8="http://schemas.microsoft.com/office/drawing/2016/5/14/chartex" xmlns:mc="http://schemas.openxmlformats.org/markup-compatibility/2006" xmlns:aink="http://schemas.microsoft.com/office/drawing/2016/ink" xmlns:am3d="http://schemas.microsoft.com/office/drawing/2017/model3d" xmlns:o="urn:schemas-microsoft-com:office:office" xmlns:r="http://schemas.openxmlformats.org/officeDocument/2006/relationships" xmlns:m="http://schemas.openxmlformats.org/officeDocument/2006/math" xmlns:v="urn:schemas-microsoft-com:vml" xmlns:wp14="http://schemas.microsoft.com/office/word/2010/wordprocessingDrawing" xmlns:wp="http://schemas.openxmlformats.org/drawingml/2006/wordprocessingDrawing" xmlns:w10="urn:schemas-microsoft-com:office:word" xmlns:w="http://schemas.openxmlformats.org/wordprocessingml/2006/main" xmlns:w14="http://schemas.microsoft.com/office/word/2010/wordml" xmlns:w15="http://schemas.microsoft.com/office/word/2012/wordml" xmlns:w16cex="http://schemas.microsoft.com/office/word/2018/wordml/cex" xmlns:w16cid="http://schemas.microsoft.com/office/word/2016/wordml/cid" xmlns:w16="http://schemas.microsoft.com/office/word/2018/wordml" xmlns:w16sdtdh="http://schemas.microsoft.com/office/word/2020/wordml/sdtdatahash" xmlns:w16se="http://schemas.microsoft.com/office/word/2015/wordml/symex" xmlns:wpg="http://schemas.microsoft.com/office/word/2010/wordprocessingGroup" xmlns:wpi="http://schemas.microsoft.com/office/word/2010/wordprocessingInk" xmlns:wne="http://schemas.microsoft.com/office/word/2006/wordml" xmlns:wps="http://schemas.microsoft.com/office/word/2010/wordprocessingShape" mc:Ignorable="w14 w15 w16se w16cid w16 w16cex w16sdtdh wp14">
+<w:document xmlns:wpc="http://schemas.microsoft.com/office/word/2010/wordprocessingCanvas" xmlns:cx="http://schemas.microsoft.com/office/drawing/2014/chartex" xmlns:cx1="http://schemas.microsoft.com/office/drawing/2015/9/8/chartex" xmlns:cx2="http://schemas.microsoft.com/office/drawing/2015/10/21/chartex" xmlns:cx3="http://schemas.microsoft.com/office/drawing/2016/5/9/chartex" xmlns:cx4="http://schemas.microsoft.com/office/drawing/2016/5/10/chartex" xmlns:cx5="http://schemas.microsoft.com/office/drawing/2016/5/11/chartex" xmlns:cx6="http://schemas.microsoft.com/office/drawing/2016/5/12/chartex" xmlns:cx7="http://schemas.microsoft.com/office/drawing/2016/5/13/chartex" xmlns:cx8="http://schemas.microsoft.com/office/drawing/2016/5/14/chartex" xmlns:mc="http://schemas.openxmlformats.org/markup-compatibility/2006" xmlns:aink="http://schemas.microsoft.com/office/drawing/2016/ink" xmlns:am3d="http://schemas.microsoft.com/office/drawing/2017/model3d" xmlns:o="urn:schemas-microsoft-com:office:office" xmlns:oel="http://schemas.microsoft.com/office/2019/extlst" xmlns:r="http://schemas.openxmlformats.org/officeDocument/2006/relationships" xmlns:m="http://schemas.openxmlformats.org/officeDocument/2006/math" xmlns:v="urn:schemas-microsoft-com:vml" xmlns:wp14="http://schemas.microsoft.com/office/word/2010/wordprocessingDrawing" xmlns:wp="http://schemas.openxmlformats.org/drawingml/2006/wordprocessingDrawing" xmlns:w10="urn:schemas-microsoft-com:office:word" xmlns:w="http://schemas.openxmlformats.org/wordprocessingml/2006/main" xmlns:w14="http://schemas.microsoft.com/office/word/2010/wordml" xmlns:w15="http://schemas.microsoft.com/office/word/2012/wordml" xmlns:w16cex="http://schemas.microsoft.com/office/word/2018/wordml/cex" xmlns:w16cid="http://schemas.microsoft.com/office/word/2016/wordml/cid" xmlns:w16="http://schemas.microsoft.com/office/word/2018/wordml" xmlns:w16du="http://schemas.microsoft.com/office/word/2023/wordml/word16du" xmlns:w16sdtdh="http://schemas.microsoft.com/office/word/2020/wordml/sdtdatahash" xmlns:w16se="http://schemas.microsoft.com/office/word/2015/wordml/symex" xmlns:wpg="http://schemas.microsoft.com/office/word/2010/wordprocessingGroup" xmlns:wpi="http://schemas.microsoft.com/office/word/2010/wordprocessingInk" xmlns:wne="http://schemas.microsoft.com/office/word/2006/wordml" xmlns:wps="http://schemas.microsoft.com/office/word/2010/wordprocessingShape" mc:Ignorable="w14 w15 w16se w16cid w16 w16cex w16sdtdh w16du wp14">
   <w:body>
     <w:p>
       <w:pPr>
@@ -1599,7 +1599,7 @@
                 <v:stroke joinstyle="miter"/>
                 <v:path gradientshapeok="t" o:connecttype="rect"/>
               </v:shapetype>
-              <v:shape id="Text Box 2" o:spid="_x0000_s1026" type="#_x0000_t202" style="position:absolute;margin-left:0;margin-top:330pt;width:93pt;height:36pt;z-index:251659264;visibility:visible;mso-wrap-style:square;mso-width-percent:0;mso-height-percent:0;mso-wrap-distance-left:9pt;mso-wrap-distance-top:3.6pt;mso-wrap-distance-right:9pt;mso-wrap-distance-bottom:3.6pt;mso-position-horizontal:center;mso-position-horizontal-relative:margin;mso-position-vertical:absolute;mso-position-vertical-relative:text;mso-width-percent:0;mso-height-percent:0;mso-width-relative:margin;mso-height-relative:margin;v-text-anchor:top" o:gfxdata="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">
+              <v:shape id="Text Box 2" o:spid="_x0000_s1026" type="#_x0000_t202" style="position:absolute;margin-left:0;margin-top:330pt;width:93pt;height:36pt;z-index:251659264;visibility:visible;mso-wrap-style:square;mso-width-percent:0;mso-height-percent:0;mso-wrap-distance-left:9pt;mso-wrap-distance-top:3.6pt;mso-wrap-distance-right:9pt;mso-wrap-distance-bottom:3.6pt;mso-position-horizontal:center;mso-position-horizontal-relative:margin;mso-position-vertical:absolute;mso-position-vertical-relative:text;mso-width-percent:0;mso-height-percent:0;mso-width-relative:margin;mso-height-relative:margin;v-text-anchor:top" o:gfxdata="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">
                 <v:textbox>
                   <w:txbxContent>
                     <w:p>
@@ -2953,7 +2953,7 @@
           </mc:Choice>
           <mc:Fallback>
             <w:pict>
-              <v:shape w14:anchorId="420971B6" id="_x0000_s1027" type="#_x0000_t202" style="position:absolute;margin-left:0;margin-top:330.75pt;width:117pt;height:34.5pt;z-index:251661312;visibility:visible;mso-wrap-style:square;mso-width-percent:0;mso-height-percent:0;mso-wrap-distance-left:9pt;mso-wrap-distance-top:3.6pt;mso-wrap-distance-right:9pt;mso-wrap-distance-bottom:3.6pt;mso-position-horizontal:center;mso-position-horizontal-relative:margin;mso-position-vertical:absolute;mso-position-vertical-relative:text;mso-width-percent:0;mso-height-percent:0;mso-width-relative:margin;mso-height-relative:margin;v-text-anchor:top" o:gfxdata="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">
+              <v:shape w14:anchorId="420971B6" id="_x0000_s1027" type="#_x0000_t202" style="position:absolute;margin-left:0;margin-top:330.75pt;width:117pt;height:34.5pt;z-index:251661312;visibility:visible;mso-wrap-style:square;mso-width-percent:0;mso-height-percent:0;mso-wrap-distance-left:9pt;mso-wrap-distance-top:3.6pt;mso-wrap-distance-right:9pt;mso-wrap-distance-bottom:3.6pt;mso-position-horizontal:center;mso-position-horizontal-relative:margin;mso-position-vertical:absolute;mso-position-vertical-relative:text;mso-width-percent:0;mso-height-percent:0;mso-width-relative:margin;mso-height-relative:margin;v-text-anchor:top" o:gfxdata="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">
                 <v:textbox>
                   <w:txbxContent>
                     <w:p>
@@ -3279,13 +3279,17 @@
         <w:spacing w:before="120" w:after="120" w:line="480" w:lineRule="auto"/>
         <w:rPr>
           <w:rFonts w:ascii="Times New Roman" w:hAnsi="Times New Roman" w:cs="Times New Roman"/>
-          <w:sz w:val="24"/>
-          <w:szCs w:val="24"/>
-        </w:rPr>
-      </w:pPr>
-      <w:r>
-        <w:rPr>
-          <w:rFonts w:ascii="Times New Roman" w:hAnsi="Times New Roman" w:cs="Times New Roman"/>
+          <w:b/>
+          <w:bCs/>
+          <w:sz w:val="24"/>
+          <w:szCs w:val="24"/>
+        </w:rPr>
+      </w:pPr>
+      <w:r>
+        <w:rPr>
+          <w:rFonts w:ascii="Times New Roman" w:hAnsi="Times New Roman" w:cs="Times New Roman"/>
+          <w:b/>
+          <w:bCs/>
           <w:sz w:val="24"/>
           <w:szCs w:val="24"/>
         </w:rPr>
@@ -3671,13 +3675,17 @@
         <w:spacing w:before="120" w:after="120" w:line="480" w:lineRule="auto"/>
         <w:rPr>
           <w:rFonts w:ascii="Times New Roman" w:hAnsi="Times New Roman" w:cs="Times New Roman"/>
-          <w:sz w:val="24"/>
-          <w:szCs w:val="24"/>
-        </w:rPr>
-      </w:pPr>
-      <w:r>
-        <w:rPr>
-          <w:rFonts w:ascii="Times New Roman" w:hAnsi="Times New Roman" w:cs="Times New Roman"/>
+          <w:b/>
+          <w:bCs/>
+          <w:sz w:val="24"/>
+          <w:szCs w:val="24"/>
+        </w:rPr>
+      </w:pPr>
+      <w:r>
+        <w:rPr>
+          <w:rFonts w:ascii="Times New Roman" w:hAnsi="Times New Roman" w:cs="Times New Roman"/>
+          <w:b/>
+          <w:bCs/>
           <w:sz w:val="24"/>
           <w:szCs w:val="24"/>
         </w:rPr>
@@ -4226,13 +4234,17 @@
         <w:jc w:val="both"/>
         <w:rPr>
           <w:rFonts w:ascii="Times New Roman" w:hAnsi="Times New Roman" w:cs="Times New Roman"/>
-          <w:sz w:val="24"/>
-          <w:szCs w:val="24"/>
-        </w:rPr>
-      </w:pPr>
-      <w:r>
-        <w:rPr>
-          <w:rFonts w:ascii="Times New Roman" w:hAnsi="Times New Roman" w:cs="Times New Roman"/>
+          <w:b/>
+          <w:bCs/>
+          <w:sz w:val="24"/>
+          <w:szCs w:val="24"/>
+        </w:rPr>
+      </w:pPr>
+      <w:r>
+        <w:rPr>
+          <w:rFonts w:ascii="Times New Roman" w:hAnsi="Times New Roman" w:cs="Times New Roman"/>
+          <w:b/>
+          <w:bCs/>
           <w:sz w:val="24"/>
           <w:szCs w:val="24"/>
         </w:rPr>
@@ -5322,14 +5334,18 @@
         <w:jc w:val="both"/>
         <w:rPr>
           <w:rFonts w:ascii="Times New Roman" w:hAnsi="Times New Roman" w:cs="Times New Roman"/>
-          <w:color w:val="000000" w:themeColor="text1"/>
-          <w:sz w:val="24"/>
-          <w:szCs w:val="24"/>
-        </w:rPr>
-      </w:pPr>
-      <w:r>
-        <w:rPr>
-          <w:rFonts w:ascii="Times New Roman" w:hAnsi="Times New Roman" w:cs="Times New Roman"/>
+          <w:b/>
+          <w:bCs/>
+          <w:color w:val="000000" w:themeColor="text1"/>
+          <w:sz w:val="24"/>
+          <w:szCs w:val="24"/>
+        </w:rPr>
+      </w:pPr>
+      <w:r>
+        <w:rPr>
+          <w:rFonts w:ascii="Times New Roman" w:hAnsi="Times New Roman" w:cs="Times New Roman"/>
+          <w:b/>
+          <w:bCs/>
           <w:color w:val="000000" w:themeColor="text1"/>
           <w:sz w:val="24"/>
           <w:szCs w:val="24"/>
@@ -6567,23 +6583,13 @@
           <w:szCs w:val="24"/>
         </w:rPr>
       </w:pPr>
-      <w:proofErr w:type="spellStart"/>
-      <w:r>
-        <w:rPr>
-          <w:rFonts w:ascii="Times New Roman" w:hAnsi="Times New Roman" w:cs="Times New Roman"/>
-          <w:sz w:val="24"/>
-          <w:szCs w:val="24"/>
-        </w:rPr>
-        <w:t>Jupyter</w:t>
-      </w:r>
-      <w:proofErr w:type="spellEnd"/>
-      <w:r>
-        <w:rPr>
-          <w:rFonts w:ascii="Times New Roman" w:hAnsi="Times New Roman" w:cs="Times New Roman"/>
-          <w:sz w:val="24"/>
-          <w:szCs w:val="24"/>
-        </w:rPr>
-        <w:t xml:space="preserve"> Notebook</w:t>
+      <w:r>
+        <w:rPr>
+          <w:rFonts w:ascii="Times New Roman" w:hAnsi="Times New Roman" w:cs="Times New Roman"/>
+          <w:sz w:val="24"/>
+          <w:szCs w:val="24"/>
+        </w:rPr>
+        <w:t>Jupyter Notebook</w:t>
       </w:r>
     </w:p>
     <w:p>
@@ -7658,7 +7664,7 @@
           <w:szCs w:val="24"/>
         </w:rPr>
         <w:drawing>
-          <wp:inline distT="0" distB="0" distL="0" distR="0" wp14:anchorId="05F6B926" wp14:editId="3B980901">
+          <wp:inline distT="0" distB="0" distL="0" distR="0" wp14:anchorId="05F6B926" wp14:editId="5A167FBC">
             <wp:extent cx="1133347" cy="1495425"/>
             <wp:effectExtent l="0" t="0" r="0" b="0"/>
             <wp:docPr id="429309053" name="Picture 4"/>
@@ -8835,13 +8841,17 @@
         <w:jc w:val="both"/>
         <w:rPr>
           <w:rFonts w:ascii="Times New Roman" w:hAnsi="Times New Roman" w:cs="Times New Roman"/>
-          <w:sz w:val="24"/>
-          <w:szCs w:val="24"/>
-        </w:rPr>
-      </w:pPr>
-      <w:r>
-        <w:rPr>
-          <w:rFonts w:ascii="Times New Roman" w:hAnsi="Times New Roman" w:cs="Times New Roman"/>
+          <w:b/>
+          <w:bCs/>
+          <w:sz w:val="24"/>
+          <w:szCs w:val="24"/>
+        </w:rPr>
+      </w:pPr>
+      <w:r>
+        <w:rPr>
+          <w:rFonts w:ascii="Times New Roman" w:hAnsi="Times New Roman" w:cs="Times New Roman"/>
+          <w:b/>
+          <w:bCs/>
           <w:sz w:val="24"/>
           <w:szCs w:val="24"/>
         </w:rPr>
@@ -8938,7 +8948,7 @@
           <w:szCs w:val="24"/>
         </w:rPr>
         <w:drawing>
-          <wp:inline distT="0" distB="0" distL="0" distR="0" wp14:anchorId="73E5B613" wp14:editId="200066F5">
+          <wp:inline distT="0" distB="0" distL="0" distR="0" wp14:anchorId="73E5B613" wp14:editId="3160652F">
             <wp:extent cx="3895487" cy="1800225"/>
             <wp:effectExtent l="0" t="0" r="0" b="0"/>
             <wp:docPr id="1491878244" name="Picture 10"/>
@@ -9034,6 +9044,7 @@
     <w:p>
       <w:pPr>
         <w:pStyle w:val="NormalWeb"/>
+        <w:keepNext/>
         <w:jc w:val="center"/>
       </w:pPr>
       <w:r>
@@ -9095,6 +9106,26 @@
     </w:p>
     <w:p>
       <w:pPr>
+        <w:pStyle w:val="Caption"/>
+        <w:jc w:val="center"/>
+      </w:pPr>
+      <w:r>
+        <w:t xml:space="preserve">Figure </w:t>
+      </w:r>
+      <w:fldSimple w:instr=" SEQ Figure \* ARABIC ">
+        <w:r>
+          <w:rPr>
+            <w:noProof/>
+          </w:rPr>
+          <w:t>9</w:t>
+        </w:r>
+      </w:fldSimple>
+      <w:r>
+        <w:t xml:space="preserve"> Use Case Diagram</w:t>
+      </w:r>
+    </w:p>
+    <w:p>
+      <w:pPr>
         <w:rPr>
           <w:rFonts w:ascii="Times New Roman" w:hAnsi="Times New Roman" w:cs="Times New Roman"/>
           <w:sz w:val="24"/>
@@ -9571,6 +9602,7 @@
     <w:p>
       <w:pPr>
         <w:spacing w:before="240" w:after="240"/>
+        <w:jc w:val="both"/>
         <w:rPr>
           <w:rFonts w:ascii="Times New Roman" w:hAnsi="Times New Roman" w:cs="Times New Roman"/>
           <w:b/>
@@ -9782,11 +9814,7 @@
     </w:p>
     <w:p>
       <w:pPr>
-        <w:rPr>
-          <w:rFonts w:ascii="Times New Roman" w:hAnsi="Times New Roman" w:cs="Times New Roman"/>
-          <w:sz w:val="24"/>
-          <w:szCs w:val="24"/>
-        </w:rPr>
+        <w:keepNext/>
       </w:pPr>
       <w:r>
         <w:rPr>
@@ -9848,6 +9876,31 @@
     </w:p>
     <w:p>
       <w:pPr>
+        <w:pStyle w:val="Caption"/>
+        <w:jc w:val="center"/>
+        <w:rPr>
+          <w:rFonts w:ascii="Times New Roman" w:hAnsi="Times New Roman" w:cs="Times New Roman"/>
+          <w:sz w:val="24"/>
+          <w:szCs w:val="24"/>
+        </w:rPr>
+      </w:pPr>
+      <w:r>
+        <w:t xml:space="preserve">Figure </w:t>
+      </w:r>
+      <w:fldSimple w:instr=" SEQ Figure \* ARABIC ">
+        <w:r>
+          <w:rPr>
+            <w:noProof/>
+          </w:rPr>
+          <w:t>10</w:t>
+        </w:r>
+      </w:fldSimple>
+      <w:r>
+        <w:t xml:space="preserve"> Pert Chart</w:t>
+      </w:r>
+    </w:p>
+    <w:p>
+      <w:pPr>
         <w:rPr>
           <w:rFonts w:ascii="Times New Roman" w:hAnsi="Times New Roman" w:cs="Times New Roman"/>
           <w:sz w:val="24"/>
@@ -10304,22 +10357,18 @@
     </w:p>
     <w:p>
       <w:pPr>
-        <w:spacing w:before="120" w:after="120" w:line="480" w:lineRule="auto"/>
-        <w:jc w:val="both"/>
-        <w:rPr>
-          <w:rFonts w:ascii="Times New Roman" w:hAnsi="Times New Roman" w:cs="Times New Roman"/>
-          <w:sz w:val="24"/>
-          <w:szCs w:val="24"/>
-        </w:rPr>
+        <w:keepNext/>
+        <w:spacing w:before="120" w:after="120" w:line="480" w:lineRule="auto"/>
+        <w:jc w:val="both"/>
       </w:pPr>
       <w:r>
         <w:rPr>
           <w:noProof/>
         </w:rPr>
         <w:drawing>
-          <wp:inline distT="0" distB="0" distL="0" distR="0" wp14:anchorId="33A21F1A" wp14:editId="3A1674FB">
-            <wp:extent cx="5505450" cy="4914900"/>
-            <wp:effectExtent l="0" t="0" r="0" b="0"/>
+          <wp:inline distT="0" distB="0" distL="0" distR="0" wp14:anchorId="33A21F1A" wp14:editId="4A76E366">
+            <wp:extent cx="4886621" cy="4362450"/>
+            <wp:effectExtent l="0" t="0" r="9525" b="0"/>
             <wp:docPr id="960571556" name="Picture 1" descr="DBMS ER model concept"/>
             <wp:cNvGraphicFramePr>
               <a:graphicFrameLocks xmlns:a="http://schemas.openxmlformats.org/drawingml/2006/main" noChangeAspect="1"/>
@@ -10349,7 +10398,7 @@
                   <pic:spPr bwMode="auto">
                     <a:xfrm>
                       <a:off x="0" y="0"/>
-                      <a:ext cx="5505450" cy="4914900"/>
+                      <a:ext cx="4890619" cy="4366019"/>
                     </a:xfrm>
                     <a:prstGeom prst="rect">
                       <a:avLst/>
@@ -10368,44 +10417,70 @@
     </w:p>
     <w:p>
       <w:pPr>
-        <w:spacing w:before="120" w:after="120" w:line="480" w:lineRule="auto"/>
-        <w:jc w:val="both"/>
-        <w:rPr>
-          <w:rFonts w:ascii="Times New Roman" w:hAnsi="Times New Roman" w:cs="Times New Roman"/>
-          <w:b/>
-          <w:bCs/>
-          <w:sz w:val="24"/>
-          <w:szCs w:val="24"/>
-        </w:rPr>
-      </w:pPr>
-      <w:r>
-        <w:rPr>
-          <w:rFonts w:ascii="Times New Roman" w:hAnsi="Times New Roman" w:cs="Times New Roman"/>
-          <w:b/>
-          <w:bCs/>
+        <w:pStyle w:val="Caption"/>
+        <w:ind w:left="1440" w:firstLine="720"/>
+        <w:jc w:val="both"/>
+        <w:rPr>
+          <w:rFonts w:ascii="Times New Roman" w:hAnsi="Times New Roman" w:cs="Times New Roman"/>
+          <w:sz w:val="24"/>
+          <w:szCs w:val="24"/>
+        </w:rPr>
+      </w:pPr>
+      <w:r>
+        <w:t xml:space="preserve">Figure </w:t>
+      </w:r>
+      <w:fldSimple w:instr=" SEQ Figure \* ARABIC ">
+        <w:r>
+          <w:rPr>
+            <w:noProof/>
+          </w:rPr>
+          <w:t>11</w:t>
+        </w:r>
+      </w:fldSimple>
+      <w:r>
+        <w:t xml:space="preserve"> ER Components chart</w:t>
+      </w:r>
+    </w:p>
+    <w:p>
+      <w:pPr>
+        <w:spacing w:before="120" w:after="120" w:line="480" w:lineRule="auto"/>
+        <w:jc w:val="both"/>
+        <w:rPr>
+          <w:rFonts w:ascii="Times New Roman" w:hAnsi="Times New Roman" w:cs="Times New Roman"/>
+          <w:b/>
+          <w:bCs/>
+          <w:sz w:val="24"/>
+          <w:szCs w:val="24"/>
+        </w:rPr>
+      </w:pPr>
+      <w:r>
+        <w:rPr>
+          <w:rFonts w:ascii="Times New Roman" w:hAnsi="Times New Roman" w:cs="Times New Roman"/>
+          <w:b/>
+          <w:bCs/>
+          <w:sz w:val="24"/>
+          <w:szCs w:val="24"/>
+        </w:rPr>
+        <w:t>1. Entity:</w:t>
+      </w:r>
+    </w:p>
+    <w:p>
+      <w:pPr>
+        <w:spacing w:before="120" w:after="120" w:line="480" w:lineRule="auto"/>
+        <w:jc w:val="both"/>
+        <w:rPr>
+          <w:rFonts w:ascii="Times New Roman" w:hAnsi="Times New Roman" w:cs="Times New Roman"/>
+          <w:sz w:val="24"/>
+          <w:szCs w:val="24"/>
+        </w:rPr>
+      </w:pPr>
+      <w:r>
+        <w:rPr>
+          <w:rFonts w:ascii="Times New Roman" w:hAnsi="Times New Roman" w:cs="Times New Roman"/>
           <w:sz w:val="24"/>
           <w:szCs w:val="24"/>
         </w:rPr>
         <w:lastRenderedPageBreak/>
-        <w:t>1. Entity:</w:t>
-      </w:r>
-    </w:p>
-    <w:p>
-      <w:pPr>
-        <w:spacing w:before="120" w:after="120" w:line="480" w:lineRule="auto"/>
-        <w:jc w:val="both"/>
-        <w:rPr>
-          <w:rFonts w:ascii="Times New Roman" w:hAnsi="Times New Roman" w:cs="Times New Roman"/>
-          <w:sz w:val="24"/>
-          <w:szCs w:val="24"/>
-        </w:rPr>
-      </w:pPr>
-      <w:r>
-        <w:rPr>
-          <w:rFonts w:ascii="Times New Roman" w:hAnsi="Times New Roman" w:cs="Times New Roman"/>
-          <w:sz w:val="24"/>
-          <w:szCs w:val="24"/>
-        </w:rPr>
         <w:t>An entity may be any object, class, person or place. In the ER diagram, an entity can be represented as rectangles.</w:t>
       </w:r>
     </w:p>
@@ -10700,26 +10775,26 @@
           <w:sz w:val="24"/>
           <w:szCs w:val="24"/>
         </w:rPr>
+        <w:t>d. Derived Attribute</w:t>
+      </w:r>
+    </w:p>
+    <w:p>
+      <w:pPr>
+        <w:spacing w:before="120" w:after="120" w:line="480" w:lineRule="auto"/>
+        <w:jc w:val="both"/>
+        <w:rPr>
+          <w:rFonts w:ascii="Times New Roman" w:hAnsi="Times New Roman" w:cs="Times New Roman"/>
+          <w:sz w:val="24"/>
+          <w:szCs w:val="24"/>
+        </w:rPr>
+      </w:pPr>
+      <w:r>
+        <w:rPr>
+          <w:rFonts w:ascii="Times New Roman" w:hAnsi="Times New Roman" w:cs="Times New Roman"/>
+          <w:sz w:val="24"/>
+          <w:szCs w:val="24"/>
+        </w:rPr>
         <w:lastRenderedPageBreak/>
-        <w:t>d. Derived Attribute</w:t>
-      </w:r>
-    </w:p>
-    <w:p>
-      <w:pPr>
-        <w:spacing w:before="120" w:after="120" w:line="480" w:lineRule="auto"/>
-        <w:jc w:val="both"/>
-        <w:rPr>
-          <w:rFonts w:ascii="Times New Roman" w:hAnsi="Times New Roman" w:cs="Times New Roman"/>
-          <w:sz w:val="24"/>
-          <w:szCs w:val="24"/>
-        </w:rPr>
-      </w:pPr>
-      <w:r>
-        <w:rPr>
-          <w:rFonts w:ascii="Times New Roman" w:hAnsi="Times New Roman" w:cs="Times New Roman"/>
-          <w:sz w:val="24"/>
-          <w:szCs w:val="24"/>
-        </w:rPr>
         <w:t xml:space="preserve">An attribute that can be derived from </w:t>
       </w:r>
       <w:proofErr w:type="gramStart"/>
@@ -10887,13 +10962,17 @@
         <w:jc w:val="both"/>
         <w:rPr>
           <w:rFonts w:ascii="Times New Roman" w:hAnsi="Times New Roman" w:cs="Times New Roman"/>
-          <w:sz w:val="24"/>
-          <w:szCs w:val="24"/>
-        </w:rPr>
-      </w:pPr>
-      <w:r>
-        <w:rPr>
-          <w:rFonts w:ascii="Times New Roman" w:hAnsi="Times New Roman" w:cs="Times New Roman"/>
+          <w:b/>
+          <w:bCs/>
+          <w:sz w:val="24"/>
+          <w:szCs w:val="24"/>
+        </w:rPr>
+      </w:pPr>
+      <w:r>
+        <w:rPr>
+          <w:rFonts w:ascii="Times New Roman" w:hAnsi="Times New Roman" w:cs="Times New Roman"/>
+          <w:b/>
+          <w:bCs/>
           <w:sz w:val="24"/>
           <w:szCs w:val="24"/>
         </w:rPr>
@@ -10944,13 +11023,17 @@
         <w:jc w:val="both"/>
         <w:rPr>
           <w:rFonts w:ascii="Times New Roman" w:hAnsi="Times New Roman" w:cs="Times New Roman"/>
-          <w:sz w:val="24"/>
-          <w:szCs w:val="24"/>
-        </w:rPr>
-      </w:pPr>
-      <w:r>
-        <w:rPr>
-          <w:rFonts w:ascii="Times New Roman" w:hAnsi="Times New Roman" w:cs="Times New Roman"/>
+          <w:b/>
+          <w:bCs/>
+          <w:sz w:val="24"/>
+          <w:szCs w:val="24"/>
+        </w:rPr>
+      </w:pPr>
+      <w:r>
+        <w:rPr>
+          <w:rFonts w:ascii="Times New Roman" w:hAnsi="Times New Roman" w:cs="Times New Roman"/>
+          <w:b/>
+          <w:bCs/>
           <w:sz w:val="24"/>
           <w:szCs w:val="24"/>
         </w:rPr>
@@ -11019,13 +11102,17 @@
         <w:jc w:val="both"/>
         <w:rPr>
           <w:rFonts w:ascii="Times New Roman" w:hAnsi="Times New Roman" w:cs="Times New Roman"/>
-          <w:sz w:val="24"/>
-          <w:szCs w:val="24"/>
-        </w:rPr>
-      </w:pPr>
-      <w:r>
-        <w:rPr>
-          <w:rFonts w:ascii="Times New Roman" w:hAnsi="Times New Roman" w:cs="Times New Roman"/>
+          <w:b/>
+          <w:bCs/>
+          <w:sz w:val="24"/>
+          <w:szCs w:val="24"/>
+        </w:rPr>
+      </w:pPr>
+      <w:r>
+        <w:rPr>
+          <w:rFonts w:ascii="Times New Roman" w:hAnsi="Times New Roman" w:cs="Times New Roman"/>
+          <w:b/>
+          <w:bCs/>
           <w:sz w:val="24"/>
           <w:szCs w:val="24"/>
         </w:rPr>
@@ -11074,16 +11161,17 @@
     <w:p>
       <w:pPr>
         <w:pStyle w:val="NormalWeb"/>
+        <w:keepNext/>
       </w:pPr>
       <w:r>
         <w:rPr>
           <w:noProof/>
         </w:rPr>
         <w:drawing>
-          <wp:inline distT="0" distB="0" distL="0" distR="0" wp14:anchorId="2851BD42" wp14:editId="52D43BF0">
-            <wp:extent cx="7205000" cy="5374957"/>
-            <wp:effectExtent l="635" t="0" r="0" b="0"/>
-            <wp:docPr id="1544171199" name="Picture 2"/>
+          <wp:inline distT="0" distB="0" distL="0" distR="0" wp14:anchorId="5F35833F" wp14:editId="0128BF8A">
+            <wp:extent cx="7075367" cy="5294630"/>
+            <wp:effectExtent l="0" t="5080" r="6350" b="6350"/>
+            <wp:docPr id="921594792" name="Picture 1"/>
             <wp:cNvGraphicFramePr>
               <a:graphicFrameLocks xmlns:a="http://schemas.openxmlformats.org/drawingml/2006/main" noChangeAspect="1"/>
             </wp:cNvGraphicFramePr>
@@ -11091,7 +11179,7 @@
               <a:graphicData uri="http://schemas.openxmlformats.org/drawingml/2006/picture">
                 <pic:pic xmlns:pic="http://schemas.openxmlformats.org/drawingml/2006/picture">
                   <pic:nvPicPr>
-                    <pic:cNvPr id="0" name="Picture 3"/>
+                    <pic:cNvPr id="0" name="Picture 1"/>
                     <pic:cNvPicPr>
                       <a:picLocks noChangeAspect="1" noChangeArrowheads="1"/>
                     </pic:cNvPicPr>
@@ -11112,7 +11200,7 @@
                   <pic:spPr bwMode="auto">
                     <a:xfrm rot="16200000">
                       <a:off x="0" y="0"/>
-                      <a:ext cx="7210995" cy="5379429"/>
+                      <a:ext cx="7082325" cy="5299837"/>
                     </a:xfrm>
                     <a:prstGeom prst="rect">
                       <a:avLst/>
@@ -11131,14 +11219,23 @@
     </w:p>
     <w:p>
       <w:pPr>
-        <w:spacing w:before="120" w:after="120" w:line="480" w:lineRule="auto"/>
-        <w:jc w:val="both"/>
-        <w:rPr>
-          <w:rFonts w:ascii="Times New Roman" w:hAnsi="Times New Roman" w:cs="Times New Roman"/>
-          <w:sz w:val="24"/>
-          <w:szCs w:val="24"/>
-        </w:rPr>
-      </w:pPr>
+        <w:pStyle w:val="Caption"/>
+        <w:ind w:left="3600" w:firstLine="720"/>
+      </w:pPr>
+      <w:r>
+        <w:t xml:space="preserve">Figure </w:t>
+      </w:r>
+      <w:fldSimple w:instr=" SEQ Figure \* ARABIC ">
+        <w:r>
+          <w:rPr>
+            <w:noProof/>
+          </w:rPr>
+          <w:t>12</w:t>
+        </w:r>
+      </w:fldSimple>
+      <w:r>
+        <w:t xml:space="preserve"> ER Diagram</w:t>
+      </w:r>
     </w:p>
     <w:p>
       <w:pPr>
@@ -11523,25 +11620,7 @@
           <w:sz w:val="24"/>
           <w:szCs w:val="24"/>
         </w:rPr>
-        <w:t xml:space="preserve"> (</w:t>
-      </w:r>
-      <w:proofErr w:type="spellStart"/>
-      <w:r>
-        <w:rPr>
-          <w:rFonts w:ascii="Times New Roman" w:hAnsi="Times New Roman" w:cs="Times New Roman"/>
-          <w:sz w:val="24"/>
-          <w:szCs w:val="24"/>
-        </w:rPr>
-        <w:t>LastName</w:t>
-      </w:r>
-      <w:proofErr w:type="spellEnd"/>
-      <w:r>
-        <w:rPr>
-          <w:rFonts w:ascii="Times New Roman" w:hAnsi="Times New Roman" w:cs="Times New Roman"/>
-          <w:sz w:val="24"/>
-          <w:szCs w:val="24"/>
-        </w:rPr>
-        <w:t>, FirstName, SS#, Tel #, etc.)</w:t>
+        <w:t xml:space="preserve"> (LastName, FirstName, SS#, Tel #, etc.)</w:t>
       </w:r>
     </w:p>
     <w:p>
@@ -11889,7 +11968,7 @@
           <w:rPr>
             <w:noProof/>
           </w:rPr>
-          <w:t>9</w:t>
+          <w:t>13</w:t>
         </w:r>
       </w:fldSimple>
       <w:r>
@@ -12001,7 +12080,7 @@
           <w:rPr>
             <w:noProof/>
           </w:rPr>
-          <w:t>10</w:t>
+          <w:t>14</w:t>
         </w:r>
       </w:fldSimple>
       <w:r>
@@ -12075,6 +12154,7 @@
     <w:p>
       <w:pPr>
         <w:spacing w:before="120" w:after="120" w:line="480" w:lineRule="auto"/>
+        <w:jc w:val="both"/>
         <w:rPr>
           <w:rFonts w:ascii="Times New Roman" w:hAnsi="Times New Roman" w:cs="Times New Roman"/>
           <w:sz w:val="24"/>
@@ -12111,6 +12191,7 @@
     <w:p>
       <w:pPr>
         <w:spacing w:before="120" w:after="120" w:line="480" w:lineRule="auto"/>
+        <w:jc w:val="both"/>
         <w:rPr>
           <w:rFonts w:ascii="Times New Roman" w:hAnsi="Times New Roman" w:cs="Times New Roman"/>
           <w:sz w:val="24"/>
@@ -12173,6 +12254,7 @@
     <w:p>
       <w:pPr>
         <w:spacing w:before="120" w:after="120" w:line="480" w:lineRule="auto"/>
+        <w:jc w:val="both"/>
         <w:rPr>
           <w:rFonts w:ascii="Times New Roman" w:hAnsi="Times New Roman" w:cs="Times New Roman"/>
           <w:sz w:val="24"/>
@@ -12191,6 +12273,7 @@
     <w:p>
       <w:pPr>
         <w:spacing w:before="120" w:after="120" w:line="480" w:lineRule="auto"/>
+        <w:jc w:val="both"/>
         <w:rPr>
           <w:rFonts w:ascii="Times New Roman" w:hAnsi="Times New Roman" w:cs="Times New Roman"/>
           <w:sz w:val="24"/>
@@ -12209,6 +12292,7 @@
     <w:p>
       <w:pPr>
         <w:spacing w:before="120" w:after="120" w:line="480" w:lineRule="auto"/>
+        <w:jc w:val="both"/>
         <w:rPr>
           <w:rFonts w:ascii="Times New Roman" w:hAnsi="Times New Roman" w:cs="Times New Roman"/>
           <w:b/>
@@ -12231,6 +12315,7 @@
     <w:p>
       <w:pPr>
         <w:spacing w:before="120" w:after="120" w:line="480" w:lineRule="auto"/>
+        <w:jc w:val="both"/>
         <w:rPr>
           <w:rFonts w:ascii="Times New Roman" w:hAnsi="Times New Roman" w:cs="Times New Roman"/>
           <w:sz w:val="24"/>
@@ -12303,6 +12388,7 @@
     <w:p>
       <w:pPr>
         <w:spacing w:before="120" w:after="120" w:line="480" w:lineRule="auto"/>
+        <w:jc w:val="both"/>
         <w:rPr>
           <w:rFonts w:ascii="Times New Roman" w:hAnsi="Times New Roman" w:cs="Times New Roman"/>
           <w:b/>
@@ -12325,6 +12411,7 @@
     <w:p>
       <w:pPr>
         <w:spacing w:before="120" w:after="120" w:line="480" w:lineRule="auto"/>
+        <w:jc w:val="both"/>
         <w:rPr>
           <w:rFonts w:ascii="Times New Roman" w:hAnsi="Times New Roman" w:cs="Times New Roman"/>
           <w:sz w:val="24"/>
@@ -12352,6 +12439,7 @@
     <w:p>
       <w:pPr>
         <w:spacing w:before="120" w:after="120" w:line="480" w:lineRule="auto"/>
+        <w:jc w:val="both"/>
         <w:rPr>
           <w:rFonts w:ascii="Times New Roman" w:hAnsi="Times New Roman" w:cs="Times New Roman"/>
           <w:b/>
@@ -12374,6 +12462,7 @@
     <w:p>
       <w:pPr>
         <w:spacing w:before="120" w:after="120" w:line="480" w:lineRule="auto"/>
+        <w:jc w:val="both"/>
         <w:rPr>
           <w:rFonts w:ascii="Times New Roman" w:hAnsi="Times New Roman" w:cs="Times New Roman"/>
           <w:sz w:val="24"/>
@@ -12410,6 +12499,7 @@
     <w:p>
       <w:pPr>
         <w:spacing w:before="120" w:after="120" w:line="480" w:lineRule="auto"/>
+        <w:jc w:val="both"/>
         <w:rPr>
           <w:rFonts w:ascii="Times New Roman" w:hAnsi="Times New Roman" w:cs="Times New Roman"/>
           <w:b/>
@@ -12432,6 +12522,7 @@
     <w:p>
       <w:pPr>
         <w:spacing w:before="120" w:after="120" w:line="480" w:lineRule="auto"/>
+        <w:jc w:val="both"/>
         <w:rPr>
           <w:rFonts w:ascii="Times New Roman" w:hAnsi="Times New Roman" w:cs="Times New Roman"/>
           <w:sz w:val="24"/>
@@ -12486,6 +12577,7 @@
     <w:p>
       <w:pPr>
         <w:spacing w:before="120" w:after="120" w:line="480" w:lineRule="auto"/>
+        <w:jc w:val="both"/>
         <w:rPr>
           <w:rFonts w:ascii="Times New Roman" w:hAnsi="Times New Roman" w:cs="Times New Roman"/>
           <w:b/>
@@ -12508,6 +12600,7 @@
     <w:p>
       <w:pPr>
         <w:spacing w:before="120" w:after="120" w:line="480" w:lineRule="auto"/>
+        <w:jc w:val="both"/>
         <w:rPr>
           <w:rFonts w:ascii="Times New Roman" w:hAnsi="Times New Roman" w:cs="Times New Roman"/>
           <w:sz w:val="24"/>
@@ -12544,6 +12637,7 @@
     <w:p>
       <w:pPr>
         <w:spacing w:before="120" w:after="120" w:line="480" w:lineRule="auto"/>
+        <w:jc w:val="both"/>
         <w:rPr>
           <w:rFonts w:ascii="Times New Roman" w:hAnsi="Times New Roman" w:cs="Times New Roman"/>
           <w:b/>
@@ -12566,6 +12660,7 @@
     <w:p>
       <w:pPr>
         <w:spacing w:before="120" w:after="120" w:line="480" w:lineRule="auto"/>
+        <w:jc w:val="both"/>
         <w:rPr>
           <w:rFonts w:ascii="Times New Roman" w:hAnsi="Times New Roman" w:cs="Times New Roman"/>
           <w:sz w:val="24"/>
@@ -12710,15 +12805,20 @@
     <w:p>
       <w:pPr>
         <w:spacing w:before="120" w:after="120" w:line="480" w:lineRule="auto"/>
-        <w:rPr>
-          <w:rFonts w:ascii="Times New Roman" w:hAnsi="Times New Roman" w:cs="Times New Roman"/>
-          <w:sz w:val="24"/>
-          <w:szCs w:val="24"/>
-        </w:rPr>
-      </w:pPr>
-      <w:r>
-        <w:rPr>
-          <w:rFonts w:ascii="Times New Roman" w:hAnsi="Times New Roman" w:cs="Times New Roman"/>
+        <w:jc w:val="both"/>
+        <w:rPr>
+          <w:rFonts w:ascii="Times New Roman" w:hAnsi="Times New Roman" w:cs="Times New Roman"/>
+          <w:b/>
+          <w:bCs/>
+          <w:sz w:val="24"/>
+          <w:szCs w:val="24"/>
+        </w:rPr>
+      </w:pPr>
+      <w:r>
+        <w:rPr>
+          <w:rFonts w:ascii="Times New Roman" w:hAnsi="Times New Roman" w:cs="Times New Roman"/>
+          <w:b/>
+          <w:bCs/>
           <w:sz w:val="24"/>
           <w:szCs w:val="24"/>
         </w:rPr>
@@ -12728,6 +12828,7 @@
     <w:p>
       <w:pPr>
         <w:spacing w:before="120" w:after="120" w:line="480" w:lineRule="auto"/>
+        <w:jc w:val="both"/>
         <w:rPr>
           <w:rFonts w:ascii="Times New Roman" w:hAnsi="Times New Roman" w:cs="Times New Roman"/>
           <w:sz w:val="24"/>
@@ -12790,12 +12891,8 @@
     </w:p>
     <w:p>
       <w:pPr>
-        <w:spacing w:before="120" w:after="120" w:line="480" w:lineRule="auto"/>
-        <w:rPr>
-          <w:rFonts w:ascii="Times New Roman" w:hAnsi="Times New Roman" w:cs="Times New Roman"/>
-          <w:sz w:val="24"/>
-          <w:szCs w:val="24"/>
-        </w:rPr>
+        <w:keepNext/>
+        <w:spacing w:before="120" w:after="120" w:line="480" w:lineRule="auto"/>
       </w:pPr>
       <w:r>
         <w:rPr>
@@ -12837,12 +12934,43 @@
           </wp:inline>
         </w:drawing>
       </w:r>
-      <w:r>
-        <w:rPr>
-          <w:rFonts w:ascii="Times New Roman" w:hAnsi="Times New Roman" w:cs="Times New Roman"/>
-          <w:sz w:val="24"/>
-          <w:szCs w:val="24"/>
-        </w:rPr>
+    </w:p>
+    <w:p>
+      <w:pPr>
+        <w:pStyle w:val="Caption"/>
+        <w:ind w:left="720" w:firstLine="720"/>
+      </w:pPr>
+      <w:r>
+        <w:t xml:space="preserve">Figure </w:t>
+      </w:r>
+      <w:fldSimple w:instr=" SEQ Figure \* ARABIC ">
+        <w:r>
+          <w:rPr>
+            <w:noProof/>
+          </w:rPr>
+          <w:t>15</w:t>
+        </w:r>
+      </w:fldSimple>
+      <w:r>
+        <w:t xml:space="preserve"> XML layout in Android Studio</w:t>
+      </w:r>
+    </w:p>
+    <w:p>
+      <w:pPr>
+        <w:spacing w:before="120" w:after="120" w:line="480" w:lineRule="auto"/>
+        <w:rPr>
+          <w:rFonts w:ascii="Times New Roman" w:hAnsi="Times New Roman" w:cs="Times New Roman"/>
+          <w:sz w:val="24"/>
+          <w:szCs w:val="24"/>
+        </w:rPr>
+      </w:pPr>
+      <w:r>
+        <w:rPr>
+          <w:rFonts w:ascii="Times New Roman" w:hAnsi="Times New Roman" w:cs="Times New Roman"/>
+          <w:sz w:val="24"/>
+          <w:szCs w:val="24"/>
+        </w:rPr>
+        <w:lastRenderedPageBreak/>
         <w:t xml:space="preserve"> </w:t>
       </w:r>
     </w:p>
@@ -12883,7 +13011,6 @@
           <w:u w:val="single"/>
           <w:shd w:val="clear" w:color="auto" w:fill="FFFFFF"/>
         </w:rPr>
-        <w:lastRenderedPageBreak/>
         <w:t xml:space="preserve">7.4 </w:t>
       </w:r>
       <w:r>
@@ -12904,6 +13031,7 @@
     <w:p>
       <w:pPr>
         <w:spacing w:before="120" w:after="120" w:line="480" w:lineRule="auto"/>
+        <w:jc w:val="both"/>
         <w:rPr>
           <w:rFonts w:ascii="Times New Roman" w:hAnsi="Times New Roman" w:cs="Times New Roman"/>
           <w:sz w:val="24"/>
@@ -12940,6 +13068,7 @@
     <w:p>
       <w:pPr>
         <w:spacing w:before="120" w:after="120" w:line="480" w:lineRule="auto"/>
+        <w:jc w:val="both"/>
         <w:rPr>
           <w:rFonts w:ascii="Times New Roman" w:hAnsi="Times New Roman" w:cs="Times New Roman"/>
           <w:sz w:val="24"/>
@@ -12958,6 +13087,7 @@
     <w:p>
       <w:pPr>
         <w:spacing w:before="120" w:after="120" w:line="480" w:lineRule="auto"/>
+        <w:jc w:val="both"/>
         <w:rPr>
           <w:rFonts w:ascii="Times New Roman" w:hAnsi="Times New Roman" w:cs="Times New Roman"/>
           <w:sz w:val="24"/>
@@ -12976,6 +13106,7 @@
     <w:p>
       <w:pPr>
         <w:spacing w:before="120" w:after="120" w:line="480" w:lineRule="auto"/>
+        <w:jc w:val="both"/>
         <w:rPr>
           <w:rFonts w:ascii="Times New Roman" w:hAnsi="Times New Roman" w:cs="Times New Roman"/>
           <w:sz w:val="24"/>
@@ -13012,6 +13143,7 @@
     <w:p>
       <w:pPr>
         <w:spacing w:before="120" w:after="120" w:line="480" w:lineRule="auto"/>
+        <w:jc w:val="both"/>
         <w:rPr>
           <w:rFonts w:ascii="Times New Roman" w:hAnsi="Times New Roman" w:cs="Times New Roman"/>
           <w:sz w:val="24"/>
@@ -13029,12 +13161,8 @@
     </w:p>
     <w:p>
       <w:pPr>
-        <w:spacing w:before="120" w:after="120" w:line="480" w:lineRule="auto"/>
-        <w:rPr>
-          <w:rFonts w:ascii="Times New Roman" w:hAnsi="Times New Roman" w:cs="Times New Roman"/>
-          <w:sz w:val="24"/>
-          <w:szCs w:val="24"/>
-        </w:rPr>
+        <w:keepNext/>
+        <w:spacing w:before="120" w:after="120" w:line="480" w:lineRule="auto"/>
       </w:pPr>
       <w:r>
         <w:rPr>
@@ -13095,39 +13223,67 @@
     </w:p>
     <w:p>
       <w:pPr>
-        <w:spacing w:before="120" w:after="120" w:line="480" w:lineRule="auto"/>
-        <w:rPr>
-          <w:rFonts w:ascii="Times New Roman" w:hAnsi="Times New Roman" w:cs="Times New Roman"/>
-          <w:sz w:val="24"/>
-          <w:szCs w:val="24"/>
-        </w:rPr>
-      </w:pPr>
-    </w:p>
-    <w:p>
-      <w:pPr>
-        <w:spacing w:before="120" w:after="120" w:line="480" w:lineRule="auto"/>
-        <w:rPr>
-          <w:rFonts w:ascii="Times New Roman" w:hAnsi="Times New Roman" w:cs="Times New Roman"/>
-          <w:b/>
-          <w:bCs/>
-          <w:sz w:val="24"/>
-          <w:szCs w:val="24"/>
-        </w:rPr>
-      </w:pPr>
-      <w:r>
-        <w:rPr>
-          <w:rFonts w:ascii="Times New Roman" w:hAnsi="Times New Roman" w:cs="Times New Roman"/>
-          <w:b/>
-          <w:bCs/>
-          <w:sz w:val="24"/>
-          <w:szCs w:val="24"/>
-        </w:rPr>
+        <w:pStyle w:val="Caption"/>
+        <w:ind w:left="2880" w:firstLine="720"/>
+        <w:rPr>
+          <w:rFonts w:ascii="Times New Roman" w:hAnsi="Times New Roman" w:cs="Times New Roman"/>
+          <w:sz w:val="24"/>
+          <w:szCs w:val="24"/>
+        </w:rPr>
+      </w:pPr>
+      <w:r>
+        <w:t xml:space="preserve">Figure </w:t>
+      </w:r>
+      <w:fldSimple w:instr=" SEQ Figure \* ARABIC ">
+        <w:r>
+          <w:rPr>
+            <w:noProof/>
+          </w:rPr>
+          <w:t>16</w:t>
+        </w:r>
+      </w:fldSimple>
+      <w:r>
+        <w:t xml:space="preserve"> Activity Diagram Notations</w:t>
+      </w:r>
+    </w:p>
+    <w:p>
+      <w:pPr>
+        <w:spacing w:before="120" w:after="120" w:line="480" w:lineRule="auto"/>
+        <w:rPr>
+          <w:rFonts w:ascii="Times New Roman" w:hAnsi="Times New Roman" w:cs="Times New Roman"/>
+          <w:sz w:val="24"/>
+          <w:szCs w:val="24"/>
+        </w:rPr>
+      </w:pPr>
+    </w:p>
+    <w:p>
+      <w:pPr>
+        <w:spacing w:before="120" w:after="120" w:line="480" w:lineRule="auto"/>
+        <w:jc w:val="both"/>
+        <w:rPr>
+          <w:rFonts w:ascii="Times New Roman" w:hAnsi="Times New Roman" w:cs="Times New Roman"/>
+          <w:b/>
+          <w:bCs/>
+          <w:sz w:val="24"/>
+          <w:szCs w:val="24"/>
+        </w:rPr>
+      </w:pPr>
+      <w:r>
+        <w:rPr>
+          <w:rFonts w:ascii="Times New Roman" w:hAnsi="Times New Roman" w:cs="Times New Roman"/>
+          <w:b/>
+          <w:bCs/>
+          <w:sz w:val="24"/>
+          <w:szCs w:val="24"/>
+        </w:rPr>
+        <w:lastRenderedPageBreak/>
         <w:t>Initial State</w:t>
       </w:r>
     </w:p>
     <w:p>
       <w:pPr>
         <w:spacing w:before="120" w:after="120" w:line="480" w:lineRule="auto"/>
+        <w:jc w:val="both"/>
         <w:rPr>
           <w:rFonts w:ascii="Times New Roman" w:hAnsi="Times New Roman" w:cs="Times New Roman"/>
           <w:sz w:val="24"/>
@@ -13146,60 +13302,486 @@
     <w:p>
       <w:pPr>
         <w:spacing w:before="120" w:after="120" w:line="480" w:lineRule="auto"/>
-        <w:rPr>
-          <w:rFonts w:ascii="Times New Roman" w:hAnsi="Times New Roman" w:cs="Times New Roman"/>
-          <w:sz w:val="24"/>
-          <w:szCs w:val="24"/>
-        </w:rPr>
-      </w:pPr>
-      <w:r>
-        <w:rPr>
-          <w:rFonts w:ascii="Times New Roman" w:hAnsi="Times New Roman" w:cs="Times New Roman"/>
+        <w:jc w:val="both"/>
+        <w:rPr>
+          <w:rFonts w:ascii="Times New Roman" w:hAnsi="Times New Roman" w:cs="Times New Roman"/>
+          <w:sz w:val="24"/>
+          <w:szCs w:val="24"/>
+        </w:rPr>
+      </w:pPr>
+      <w:r>
+        <w:rPr>
+          <w:rFonts w:ascii="Times New Roman" w:hAnsi="Times New Roman" w:cs="Times New Roman"/>
+          <w:sz w:val="24"/>
+          <w:szCs w:val="24"/>
+        </w:rPr>
+        <w:t>A process can have only one initial state unless we are depicting nested activities. We use a black filled circle to depict the initial state of a system. For objects, this is the state when they are instantiated. The Initial State from the UML Activity Diagram marks the entry point and the initial Activity State.</w:t>
+      </w:r>
+    </w:p>
+    <w:p>
+      <w:pPr>
+        <w:spacing w:before="120" w:after="120" w:line="480" w:lineRule="auto"/>
+        <w:jc w:val="both"/>
+        <w:rPr>
+          <w:rFonts w:ascii="Times New Roman" w:hAnsi="Times New Roman" w:cs="Times New Roman"/>
+          <w:b/>
+          <w:bCs/>
+          <w:sz w:val="24"/>
+          <w:szCs w:val="24"/>
+        </w:rPr>
+      </w:pPr>
+      <w:r>
+        <w:rPr>
+          <w:rFonts w:ascii="Times New Roman" w:hAnsi="Times New Roman" w:cs="Times New Roman"/>
+          <w:b/>
+          <w:bCs/>
+          <w:sz w:val="24"/>
+          <w:szCs w:val="24"/>
+        </w:rPr>
+        <w:t>Action or Activity State</w:t>
+      </w:r>
+    </w:p>
+    <w:p>
+      <w:pPr>
+        <w:spacing w:before="120" w:after="120" w:line="480" w:lineRule="auto"/>
+        <w:jc w:val="both"/>
+        <w:rPr>
+          <w:rFonts w:ascii="Times New Roman" w:hAnsi="Times New Roman" w:cs="Times New Roman"/>
+          <w:sz w:val="24"/>
+          <w:szCs w:val="24"/>
+        </w:rPr>
+      </w:pPr>
+      <w:r>
+        <w:rPr>
+          <w:rFonts w:ascii="Times New Roman" w:hAnsi="Times New Roman" w:cs="Times New Roman"/>
+          <w:sz w:val="24"/>
+          <w:szCs w:val="24"/>
+        </w:rPr>
+        <w:t xml:space="preserve">An activity represents execution of an action on objects or by objects. We represent an activity using a rectangle with rounded corners. </w:t>
+      </w:r>
+      <w:proofErr w:type="gramStart"/>
+      <w:r>
+        <w:rPr>
+          <w:rFonts w:ascii="Times New Roman" w:hAnsi="Times New Roman" w:cs="Times New Roman"/>
+          <w:sz w:val="24"/>
+          <w:szCs w:val="24"/>
+        </w:rPr>
+        <w:t>Basically</w:t>
+      </w:r>
+      <w:proofErr w:type="gramEnd"/>
+      <w:r>
+        <w:rPr>
+          <w:rFonts w:ascii="Times New Roman" w:hAnsi="Times New Roman" w:cs="Times New Roman"/>
+          <w:sz w:val="24"/>
+          <w:szCs w:val="24"/>
+        </w:rPr>
+        <w:t xml:space="preserve"> any action or event that takes place is represented using an activity.</w:t>
+      </w:r>
+    </w:p>
+    <w:p>
+      <w:pPr>
+        <w:spacing w:before="120" w:after="120" w:line="480" w:lineRule="auto"/>
+        <w:jc w:val="both"/>
+        <w:rPr>
+          <w:rFonts w:ascii="Times New Roman" w:hAnsi="Times New Roman" w:cs="Times New Roman"/>
+          <w:b/>
+          <w:bCs/>
+          <w:sz w:val="24"/>
+          <w:szCs w:val="24"/>
+        </w:rPr>
+      </w:pPr>
+      <w:r>
+        <w:rPr>
+          <w:rFonts w:ascii="Times New Roman" w:hAnsi="Times New Roman" w:cs="Times New Roman"/>
+          <w:b/>
+          <w:bCs/>
+          <w:sz w:val="24"/>
+          <w:szCs w:val="24"/>
+        </w:rPr>
+        <w:t>Action Flow or Control flows</w:t>
+      </w:r>
+    </w:p>
+    <w:p>
+      <w:pPr>
+        <w:spacing w:before="120" w:after="120" w:line="480" w:lineRule="auto"/>
+        <w:jc w:val="both"/>
+        <w:rPr>
+          <w:rFonts w:ascii="Times New Roman" w:hAnsi="Times New Roman" w:cs="Times New Roman"/>
+          <w:sz w:val="24"/>
+          <w:szCs w:val="24"/>
+        </w:rPr>
+      </w:pPr>
+      <w:r>
+        <w:rPr>
+          <w:rFonts w:ascii="Times New Roman" w:hAnsi="Times New Roman" w:cs="Times New Roman"/>
+          <w:sz w:val="24"/>
+          <w:szCs w:val="24"/>
+        </w:rPr>
+        <w:t>Action flows or Control flows are also referred to as paths and edges. They are used to show the transition from one activity state to another activity state.</w:t>
+      </w:r>
+    </w:p>
+    <w:p>
+      <w:pPr>
+        <w:spacing w:before="120" w:after="120" w:line="480" w:lineRule="auto"/>
+        <w:jc w:val="both"/>
+        <w:rPr>
+          <w:rFonts w:ascii="Times New Roman" w:hAnsi="Times New Roman" w:cs="Times New Roman"/>
+          <w:sz w:val="24"/>
+          <w:szCs w:val="24"/>
+        </w:rPr>
+      </w:pPr>
+      <w:r>
+        <w:rPr>
+          <w:rFonts w:ascii="Times New Roman" w:hAnsi="Times New Roman" w:cs="Times New Roman"/>
+          <w:sz w:val="24"/>
+          <w:szCs w:val="24"/>
+        </w:rPr>
+        <w:t>An activity state can have multiple incoming and outgoing action flows. We use a line with an arrow head to depict a Control Flow. If there is a constraint to be adhered to while making the transition it is mentioned on the arrow.</w:t>
+      </w:r>
+    </w:p>
+    <w:p>
+      <w:pPr>
+        <w:spacing w:before="120" w:after="120" w:line="480" w:lineRule="auto"/>
+        <w:jc w:val="both"/>
+        <w:rPr>
+          <w:rFonts w:ascii="Times New Roman" w:hAnsi="Times New Roman" w:cs="Times New Roman"/>
+          <w:b/>
+          <w:bCs/>
+          <w:sz w:val="24"/>
+          <w:szCs w:val="24"/>
+        </w:rPr>
+      </w:pPr>
+      <w:r>
+        <w:rPr>
+          <w:rFonts w:ascii="Times New Roman" w:hAnsi="Times New Roman" w:cs="Times New Roman"/>
+          <w:b/>
+          <w:bCs/>
+          <w:sz w:val="24"/>
+          <w:szCs w:val="24"/>
+        </w:rPr>
+        <w:t>Decision node and Branching</w:t>
+      </w:r>
+    </w:p>
+    <w:p>
+      <w:pPr>
+        <w:spacing w:before="120" w:after="120" w:line="480" w:lineRule="auto"/>
+        <w:jc w:val="both"/>
+        <w:rPr>
+          <w:rFonts w:ascii="Times New Roman" w:hAnsi="Times New Roman" w:cs="Times New Roman"/>
+          <w:sz w:val="24"/>
+          <w:szCs w:val="24"/>
+        </w:rPr>
+      </w:pPr>
+      <w:r>
+        <w:rPr>
+          <w:rFonts w:ascii="Times New Roman" w:hAnsi="Times New Roman" w:cs="Times New Roman"/>
+          <w:sz w:val="24"/>
+          <w:szCs w:val="24"/>
+        </w:rPr>
+        <w:t>When we need to make a decision before deciding the flow of control, we use the decision node. The outgoing arrows from the decision node can be labelled with conditions or guard expressions. It always includes two or more output arrows.</w:t>
+      </w:r>
+    </w:p>
+    <w:p>
+      <w:pPr>
+        <w:spacing w:before="120" w:after="120" w:line="480" w:lineRule="auto"/>
+        <w:jc w:val="both"/>
+        <w:rPr>
+          <w:rFonts w:ascii="Times New Roman" w:hAnsi="Times New Roman" w:cs="Times New Roman"/>
+          <w:b/>
+          <w:bCs/>
+          <w:sz w:val="24"/>
+          <w:szCs w:val="24"/>
+        </w:rPr>
+      </w:pPr>
+      <w:r>
+        <w:rPr>
+          <w:rFonts w:ascii="Times New Roman" w:hAnsi="Times New Roman" w:cs="Times New Roman"/>
+          <w:b/>
+          <w:bCs/>
+          <w:sz w:val="24"/>
+          <w:szCs w:val="24"/>
+        </w:rPr>
+        <w:t>Guard</w:t>
+      </w:r>
+    </w:p>
+    <w:p>
+      <w:pPr>
+        <w:spacing w:before="120" w:after="120" w:line="480" w:lineRule="auto"/>
+        <w:jc w:val="both"/>
+        <w:rPr>
+          <w:rFonts w:ascii="Times New Roman" w:hAnsi="Times New Roman" w:cs="Times New Roman"/>
+          <w:sz w:val="24"/>
+          <w:szCs w:val="24"/>
+        </w:rPr>
+      </w:pPr>
+      <w:r>
+        <w:rPr>
+          <w:rFonts w:ascii="Times New Roman" w:hAnsi="Times New Roman" w:cs="Times New Roman"/>
+          <w:sz w:val="24"/>
+          <w:szCs w:val="24"/>
+        </w:rPr>
+        <w:t>A Guard refers to a statement written next to a decision node on an arrow sometimes within square brackets.</w:t>
+      </w:r>
+    </w:p>
+    <w:p>
+      <w:pPr>
+        <w:spacing w:before="120" w:after="120" w:line="480" w:lineRule="auto"/>
+        <w:jc w:val="both"/>
+        <w:rPr>
+          <w:rFonts w:ascii="Times New Roman" w:hAnsi="Times New Roman" w:cs="Times New Roman"/>
+          <w:b/>
+          <w:bCs/>
+          <w:sz w:val="24"/>
+          <w:szCs w:val="24"/>
+        </w:rPr>
+      </w:pPr>
+      <w:r>
+        <w:rPr>
+          <w:rFonts w:ascii="Times New Roman" w:hAnsi="Times New Roman" w:cs="Times New Roman"/>
+          <w:b/>
+          <w:bCs/>
           <w:sz w:val="24"/>
           <w:szCs w:val="24"/>
         </w:rPr>
         <w:lastRenderedPageBreak/>
-        <w:t>A process can have only one initial state unless we are depicting nested activities. We use a black filled circle to depict the initial state of a system. For objects, this is the state when they are instantiated. The Initial State from the UML Activity Diagram marks the entry point and the initial Activity State.</w:t>
-      </w:r>
-    </w:p>
-    <w:p>
-      <w:pPr>
-        <w:spacing w:before="120" w:after="120" w:line="480" w:lineRule="auto"/>
-        <w:rPr>
-          <w:rFonts w:ascii="Times New Roman" w:hAnsi="Times New Roman" w:cs="Times New Roman"/>
-          <w:b/>
-          <w:bCs/>
-          <w:sz w:val="24"/>
-          <w:szCs w:val="24"/>
-        </w:rPr>
-      </w:pPr>
-      <w:r>
-        <w:rPr>
-          <w:rFonts w:ascii="Times New Roman" w:hAnsi="Times New Roman" w:cs="Times New Roman"/>
-          <w:b/>
-          <w:bCs/>
-          <w:sz w:val="24"/>
-          <w:szCs w:val="24"/>
-        </w:rPr>
-        <w:t>Action or Activity State</w:t>
-      </w:r>
-    </w:p>
-    <w:p>
-      <w:pPr>
-        <w:spacing w:before="120" w:after="120" w:line="480" w:lineRule="auto"/>
-        <w:rPr>
-          <w:rFonts w:ascii="Times New Roman" w:hAnsi="Times New Roman" w:cs="Times New Roman"/>
-          <w:sz w:val="24"/>
-          <w:szCs w:val="24"/>
-        </w:rPr>
-      </w:pPr>
-      <w:r>
-        <w:rPr>
-          <w:rFonts w:ascii="Times New Roman" w:hAnsi="Times New Roman" w:cs="Times New Roman"/>
-          <w:sz w:val="24"/>
-          <w:szCs w:val="24"/>
-        </w:rPr>
-        <w:t xml:space="preserve">An activity represents execution of an action on objects or by objects. We represent an activity using a rectangle with rounded corners. </w:t>
+        <w:t>Fork</w:t>
+      </w:r>
+    </w:p>
+    <w:p>
+      <w:pPr>
+        <w:spacing w:before="120" w:after="120" w:line="480" w:lineRule="auto"/>
+        <w:jc w:val="both"/>
+        <w:rPr>
+          <w:rFonts w:ascii="Times New Roman" w:hAnsi="Times New Roman" w:cs="Times New Roman"/>
+          <w:sz w:val="24"/>
+          <w:szCs w:val="24"/>
+        </w:rPr>
+      </w:pPr>
+      <w:r>
+        <w:rPr>
+          <w:rFonts w:ascii="Times New Roman" w:hAnsi="Times New Roman" w:cs="Times New Roman"/>
+          <w:sz w:val="24"/>
+          <w:szCs w:val="24"/>
+        </w:rPr>
+        <w:t>Fork nodes are used to support concurrent activities. When we use a fork node when both the activities get executed concurrently i.e. no decision is made before splitting the activity into two parts. Both parts need to be executed in case of a fork statement. We use a rounded solid rectangular bar to represent a Fork notation with incoming arrow from the parent activity state and outgoing arrows towards the newly created activities.</w:t>
+      </w:r>
+    </w:p>
+    <w:p>
+      <w:pPr>
+        <w:spacing w:before="120" w:after="120" w:line="480" w:lineRule="auto"/>
+        <w:jc w:val="both"/>
+        <w:rPr>
+          <w:rFonts w:ascii="Times New Roman" w:hAnsi="Times New Roman" w:cs="Times New Roman"/>
+          <w:b/>
+          <w:bCs/>
+          <w:sz w:val="24"/>
+          <w:szCs w:val="24"/>
+        </w:rPr>
+      </w:pPr>
+      <w:r>
+        <w:rPr>
+          <w:rFonts w:ascii="Times New Roman" w:hAnsi="Times New Roman" w:cs="Times New Roman"/>
+          <w:b/>
+          <w:bCs/>
+          <w:sz w:val="24"/>
+          <w:szCs w:val="24"/>
+        </w:rPr>
+        <w:t>Join</w:t>
+      </w:r>
+    </w:p>
+    <w:p>
+      <w:pPr>
+        <w:spacing w:before="120" w:after="120" w:line="480" w:lineRule="auto"/>
+        <w:jc w:val="both"/>
+        <w:rPr>
+          <w:rFonts w:ascii="Times New Roman" w:hAnsi="Times New Roman" w:cs="Times New Roman"/>
+          <w:sz w:val="24"/>
+          <w:szCs w:val="24"/>
+        </w:rPr>
+      </w:pPr>
+      <w:r>
+        <w:rPr>
+          <w:rFonts w:ascii="Times New Roman" w:hAnsi="Times New Roman" w:cs="Times New Roman"/>
+          <w:sz w:val="24"/>
+          <w:szCs w:val="24"/>
+        </w:rPr>
+        <w:t>Join nodes are used to support concurrent activities converging into one. For join notations we have two or more incoming edges and one outgoing edge.</w:t>
+      </w:r>
+    </w:p>
+    <w:p>
+      <w:pPr>
+        <w:spacing w:before="120" w:after="120" w:line="480" w:lineRule="auto"/>
+        <w:jc w:val="both"/>
+        <w:rPr>
+          <w:rFonts w:ascii="Times New Roman" w:hAnsi="Times New Roman" w:cs="Times New Roman"/>
+          <w:b/>
+          <w:bCs/>
+          <w:sz w:val="24"/>
+          <w:szCs w:val="24"/>
+        </w:rPr>
+      </w:pPr>
+      <w:r>
+        <w:rPr>
+          <w:rFonts w:ascii="Times New Roman" w:hAnsi="Times New Roman" w:cs="Times New Roman"/>
+          <w:b/>
+          <w:bCs/>
+          <w:sz w:val="24"/>
+          <w:szCs w:val="24"/>
+        </w:rPr>
+        <w:t>Merge or Merge Event</w:t>
+      </w:r>
+    </w:p>
+    <w:p>
+      <w:pPr>
+        <w:spacing w:before="120" w:after="120" w:line="480" w:lineRule="auto"/>
+        <w:jc w:val="both"/>
+        <w:rPr>
+          <w:rFonts w:ascii="Times New Roman" w:hAnsi="Times New Roman" w:cs="Times New Roman"/>
+          <w:sz w:val="24"/>
+          <w:szCs w:val="24"/>
+        </w:rPr>
+      </w:pPr>
+      <w:r>
+        <w:rPr>
+          <w:rFonts w:ascii="Times New Roman" w:hAnsi="Times New Roman" w:cs="Times New Roman"/>
+          <w:sz w:val="24"/>
+          <w:szCs w:val="24"/>
+        </w:rPr>
+        <w:t>Scenarios arise when activities which are not being executed concurrently have to be merged. We use the merge notation for such scenarios. We can merge two or more activities into one if the control proceeds onto the next activity irrespective of the path chosen.</w:t>
+      </w:r>
+    </w:p>
+    <w:p>
+      <w:pPr>
+        <w:spacing w:before="120" w:after="120" w:line="480" w:lineRule="auto"/>
+        <w:jc w:val="both"/>
+        <w:rPr>
+          <w:rFonts w:ascii="Times New Roman" w:hAnsi="Times New Roman" w:cs="Times New Roman"/>
+          <w:b/>
+          <w:bCs/>
+          <w:sz w:val="24"/>
+          <w:szCs w:val="24"/>
+        </w:rPr>
+      </w:pPr>
+      <w:proofErr w:type="spellStart"/>
+      <w:r>
+        <w:rPr>
+          <w:rFonts w:ascii="Times New Roman" w:hAnsi="Times New Roman" w:cs="Times New Roman"/>
+          <w:b/>
+          <w:bCs/>
+          <w:sz w:val="24"/>
+          <w:szCs w:val="24"/>
+        </w:rPr>
+        <w:t>Swimlanes</w:t>
+      </w:r>
+      <w:proofErr w:type="spellEnd"/>
+    </w:p>
+    <w:p>
+      <w:pPr>
+        <w:spacing w:before="120" w:after="120" w:line="480" w:lineRule="auto"/>
+        <w:jc w:val="both"/>
+        <w:rPr>
+          <w:rFonts w:ascii="Times New Roman" w:hAnsi="Times New Roman" w:cs="Times New Roman"/>
+          <w:sz w:val="24"/>
+          <w:szCs w:val="24"/>
+        </w:rPr>
+      </w:pPr>
+      <w:r>
+        <w:rPr>
+          <w:rFonts w:ascii="Times New Roman" w:hAnsi="Times New Roman" w:cs="Times New Roman"/>
+          <w:sz w:val="24"/>
+          <w:szCs w:val="24"/>
+        </w:rPr>
+        <w:t xml:space="preserve">We use </w:t>
+      </w:r>
+      <w:proofErr w:type="spellStart"/>
+      <w:r>
+        <w:rPr>
+          <w:rFonts w:ascii="Times New Roman" w:hAnsi="Times New Roman" w:cs="Times New Roman"/>
+          <w:sz w:val="24"/>
+          <w:szCs w:val="24"/>
+        </w:rPr>
+        <w:t>Swimlanes</w:t>
+      </w:r>
+      <w:proofErr w:type="spellEnd"/>
+      <w:r>
+        <w:rPr>
+          <w:rFonts w:ascii="Times New Roman" w:hAnsi="Times New Roman" w:cs="Times New Roman"/>
+          <w:sz w:val="24"/>
+          <w:szCs w:val="24"/>
+        </w:rPr>
+        <w:t xml:space="preserve"> for grouping related activities in one column. </w:t>
+      </w:r>
+      <w:proofErr w:type="spellStart"/>
+      <w:r>
+        <w:rPr>
+          <w:rFonts w:ascii="Times New Roman" w:hAnsi="Times New Roman" w:cs="Times New Roman"/>
+          <w:sz w:val="24"/>
+          <w:szCs w:val="24"/>
+        </w:rPr>
+        <w:t>Swimlanes</w:t>
+      </w:r>
+      <w:proofErr w:type="spellEnd"/>
+      <w:r>
+        <w:rPr>
+          <w:rFonts w:ascii="Times New Roman" w:hAnsi="Times New Roman" w:cs="Times New Roman"/>
+          <w:sz w:val="24"/>
+          <w:szCs w:val="24"/>
+        </w:rPr>
+        <w:t xml:space="preserve"> group related activities into one column or one row. </w:t>
+      </w:r>
+      <w:proofErr w:type="spellStart"/>
+      <w:r>
+        <w:rPr>
+          <w:rFonts w:ascii="Times New Roman" w:hAnsi="Times New Roman" w:cs="Times New Roman"/>
+          <w:sz w:val="24"/>
+          <w:szCs w:val="24"/>
+        </w:rPr>
+        <w:t>Swimlanes</w:t>
+      </w:r>
+      <w:proofErr w:type="spellEnd"/>
+      <w:r>
+        <w:rPr>
+          <w:rFonts w:ascii="Times New Roman" w:hAnsi="Times New Roman" w:cs="Times New Roman"/>
+          <w:sz w:val="24"/>
+          <w:szCs w:val="24"/>
+        </w:rPr>
+        <w:t xml:space="preserve"> can be vertical and horizontal. </w:t>
+      </w:r>
+      <w:proofErr w:type="spellStart"/>
+      <w:r>
+        <w:rPr>
+          <w:rFonts w:ascii="Times New Roman" w:hAnsi="Times New Roman" w:cs="Times New Roman"/>
+          <w:sz w:val="24"/>
+          <w:szCs w:val="24"/>
+        </w:rPr>
+        <w:t>Swimlanes</w:t>
+      </w:r>
+      <w:proofErr w:type="spellEnd"/>
+      <w:r>
+        <w:rPr>
+          <w:rFonts w:ascii="Times New Roman" w:hAnsi="Times New Roman" w:cs="Times New Roman"/>
+          <w:sz w:val="24"/>
+          <w:szCs w:val="24"/>
+        </w:rPr>
+        <w:t xml:space="preserve"> are used to add modularity to the activity diagram. It is not mandatory to use </w:t>
+      </w:r>
+      <w:proofErr w:type="spellStart"/>
+      <w:r>
+        <w:rPr>
+          <w:rFonts w:ascii="Times New Roman" w:hAnsi="Times New Roman" w:cs="Times New Roman"/>
+          <w:sz w:val="24"/>
+          <w:szCs w:val="24"/>
+        </w:rPr>
+        <w:t>swimlanes</w:t>
+      </w:r>
+      <w:proofErr w:type="spellEnd"/>
+      <w:r>
+        <w:rPr>
+          <w:rFonts w:ascii="Times New Roman" w:hAnsi="Times New Roman" w:cs="Times New Roman"/>
+          <w:sz w:val="24"/>
+          <w:szCs w:val="24"/>
+        </w:rPr>
+        <w:t xml:space="preserve">. They usually give more clarity to the activity diagram. It’s similar to creating a function in a program. It’s not mandatory to do so, </w:t>
       </w:r>
       <w:proofErr w:type="gramStart"/>
       <w:r>
@@ -13208,7 +13790,7 @@
           <w:sz w:val="24"/>
           <w:szCs w:val="24"/>
         </w:rPr>
-        <w:t>Basically</w:t>
+        <w:t>but,</w:t>
       </w:r>
       <w:proofErr w:type="gramEnd"/>
       <w:r>
@@ -13217,421 +13799,13 @@
           <w:sz w:val="24"/>
           <w:szCs w:val="24"/>
         </w:rPr>
-        <w:t xml:space="preserve"> any action or event that takes place is represented using an activity.</w:t>
-      </w:r>
-    </w:p>
-    <w:p>
-      <w:pPr>
-        <w:spacing w:before="120" w:after="120" w:line="480" w:lineRule="auto"/>
-        <w:rPr>
-          <w:rFonts w:ascii="Times New Roman" w:hAnsi="Times New Roman" w:cs="Times New Roman"/>
-          <w:b/>
-          <w:bCs/>
-          <w:sz w:val="24"/>
-          <w:szCs w:val="24"/>
-        </w:rPr>
-      </w:pPr>
-      <w:r>
-        <w:rPr>
-          <w:rFonts w:ascii="Times New Roman" w:hAnsi="Times New Roman" w:cs="Times New Roman"/>
-          <w:b/>
-          <w:bCs/>
-          <w:sz w:val="24"/>
-          <w:szCs w:val="24"/>
-        </w:rPr>
-        <w:t>Action Flow or Control flows</w:t>
-      </w:r>
-    </w:p>
-    <w:p>
-      <w:pPr>
-        <w:spacing w:before="120" w:after="120" w:line="480" w:lineRule="auto"/>
-        <w:rPr>
-          <w:rFonts w:ascii="Times New Roman" w:hAnsi="Times New Roman" w:cs="Times New Roman"/>
-          <w:sz w:val="24"/>
-          <w:szCs w:val="24"/>
-        </w:rPr>
-      </w:pPr>
-      <w:r>
-        <w:rPr>
-          <w:rFonts w:ascii="Times New Roman" w:hAnsi="Times New Roman" w:cs="Times New Roman"/>
-          <w:sz w:val="24"/>
-          <w:szCs w:val="24"/>
-        </w:rPr>
-        <w:t>Action flows or Control flows are also referred to as paths and edges. They are used to show the transition from one activity state to another activity state.</w:t>
-      </w:r>
-    </w:p>
-    <w:p>
-      <w:pPr>
-        <w:spacing w:before="120" w:after="120" w:line="480" w:lineRule="auto"/>
-        <w:rPr>
-          <w:rFonts w:ascii="Times New Roman" w:hAnsi="Times New Roman" w:cs="Times New Roman"/>
-          <w:sz w:val="24"/>
-          <w:szCs w:val="24"/>
-        </w:rPr>
-      </w:pPr>
-      <w:r>
-        <w:rPr>
-          <w:rFonts w:ascii="Times New Roman" w:hAnsi="Times New Roman" w:cs="Times New Roman"/>
-          <w:sz w:val="24"/>
-          <w:szCs w:val="24"/>
-        </w:rPr>
-        <w:t>An activity state can have multiple incoming and outgoing action flows. We use a line with an arrow head to depict a Control Flow. If there is a constraint to be adhered to while making the transition it is mentioned on the arrow.</w:t>
-      </w:r>
-    </w:p>
-    <w:p>
-      <w:pPr>
-        <w:spacing w:before="120" w:after="120" w:line="480" w:lineRule="auto"/>
-        <w:rPr>
-          <w:rFonts w:ascii="Times New Roman" w:hAnsi="Times New Roman" w:cs="Times New Roman"/>
-          <w:b/>
-          <w:bCs/>
-          <w:sz w:val="24"/>
-          <w:szCs w:val="24"/>
-        </w:rPr>
-      </w:pPr>
-      <w:r>
-        <w:rPr>
-          <w:rFonts w:ascii="Times New Roman" w:hAnsi="Times New Roman" w:cs="Times New Roman"/>
-          <w:b/>
-          <w:bCs/>
-          <w:sz w:val="24"/>
-          <w:szCs w:val="24"/>
-        </w:rPr>
-        <w:t>Decision node and Branching</w:t>
-      </w:r>
-    </w:p>
-    <w:p>
-      <w:pPr>
-        <w:spacing w:before="120" w:after="120" w:line="480" w:lineRule="auto"/>
-        <w:rPr>
-          <w:rFonts w:ascii="Times New Roman" w:hAnsi="Times New Roman" w:cs="Times New Roman"/>
-          <w:sz w:val="24"/>
-          <w:szCs w:val="24"/>
-        </w:rPr>
-      </w:pPr>
-      <w:r>
-        <w:rPr>
-          <w:rFonts w:ascii="Times New Roman" w:hAnsi="Times New Roman" w:cs="Times New Roman"/>
-          <w:sz w:val="24"/>
-          <w:szCs w:val="24"/>
-        </w:rPr>
-        <w:t>When we need to make a decision before deciding the flow of control, we use the decision node. The outgoing arrows from the decision node can be labelled with conditions or guard expressions. It always includes two or more output arrows.</w:t>
-      </w:r>
-    </w:p>
-    <w:p>
-      <w:pPr>
-        <w:spacing w:before="120" w:after="120" w:line="480" w:lineRule="auto"/>
-        <w:rPr>
-          <w:rFonts w:ascii="Times New Roman" w:hAnsi="Times New Roman" w:cs="Times New Roman"/>
-          <w:b/>
-          <w:bCs/>
-          <w:sz w:val="24"/>
-          <w:szCs w:val="24"/>
-        </w:rPr>
-      </w:pPr>
-      <w:r>
-        <w:rPr>
-          <w:rFonts w:ascii="Times New Roman" w:hAnsi="Times New Roman" w:cs="Times New Roman"/>
-          <w:b/>
-          <w:bCs/>
-          <w:sz w:val="24"/>
-          <w:szCs w:val="24"/>
-        </w:rPr>
-        <w:t>Guard</w:t>
-      </w:r>
-    </w:p>
-    <w:p>
-      <w:pPr>
-        <w:spacing w:before="120" w:after="120" w:line="480" w:lineRule="auto"/>
-        <w:rPr>
-          <w:rFonts w:ascii="Times New Roman" w:hAnsi="Times New Roman" w:cs="Times New Roman"/>
-          <w:sz w:val="24"/>
-          <w:szCs w:val="24"/>
-        </w:rPr>
-      </w:pPr>
-      <w:r>
-        <w:rPr>
-          <w:rFonts w:ascii="Times New Roman" w:hAnsi="Times New Roman" w:cs="Times New Roman"/>
-          <w:sz w:val="24"/>
-          <w:szCs w:val="24"/>
-        </w:rPr>
-        <w:t>A Guard refers to a statement written next to a decision node on an arrow sometimes within square brackets.</w:t>
-      </w:r>
-    </w:p>
-    <w:p>
-      <w:pPr>
-        <w:spacing w:before="120" w:after="120" w:line="480" w:lineRule="auto"/>
-        <w:rPr>
-          <w:rFonts w:ascii="Times New Roman" w:hAnsi="Times New Roman" w:cs="Times New Roman"/>
-          <w:b/>
-          <w:bCs/>
-          <w:sz w:val="24"/>
-          <w:szCs w:val="24"/>
-        </w:rPr>
-      </w:pPr>
-      <w:r>
-        <w:rPr>
-          <w:rFonts w:ascii="Times New Roman" w:hAnsi="Times New Roman" w:cs="Times New Roman"/>
-          <w:b/>
-          <w:bCs/>
-          <w:sz w:val="24"/>
-          <w:szCs w:val="24"/>
-        </w:rPr>
-        <w:t>Fork</w:t>
-      </w:r>
-    </w:p>
-    <w:p>
-      <w:pPr>
-        <w:spacing w:before="120" w:after="120" w:line="480" w:lineRule="auto"/>
-        <w:rPr>
-          <w:rFonts w:ascii="Times New Roman" w:hAnsi="Times New Roman" w:cs="Times New Roman"/>
-          <w:sz w:val="24"/>
-          <w:szCs w:val="24"/>
-        </w:rPr>
-      </w:pPr>
-      <w:r>
-        <w:rPr>
-          <w:rFonts w:ascii="Times New Roman" w:hAnsi="Times New Roman" w:cs="Times New Roman"/>
-          <w:sz w:val="24"/>
-          <w:szCs w:val="24"/>
-        </w:rPr>
-        <w:lastRenderedPageBreak/>
-        <w:t>Fork nodes are used to support concurrent activities. When we use a fork node when both the activities get executed concurrently i.e. no decision is made before splitting the activity into two parts. Both parts need to be executed in case of a fork statement. We use a rounded solid rectangular bar to represent a Fork notation with incoming arrow from the parent activity state and outgoing arrows towards the newly created activities.</w:t>
-      </w:r>
-    </w:p>
-    <w:p>
-      <w:pPr>
-        <w:spacing w:before="120" w:after="120" w:line="480" w:lineRule="auto"/>
-        <w:rPr>
-          <w:rFonts w:ascii="Times New Roman" w:hAnsi="Times New Roman" w:cs="Times New Roman"/>
-          <w:b/>
-          <w:bCs/>
-          <w:sz w:val="24"/>
-          <w:szCs w:val="24"/>
-        </w:rPr>
-      </w:pPr>
-      <w:r>
-        <w:rPr>
-          <w:rFonts w:ascii="Times New Roman" w:hAnsi="Times New Roman" w:cs="Times New Roman"/>
-          <w:b/>
-          <w:bCs/>
-          <w:sz w:val="24"/>
-          <w:szCs w:val="24"/>
-        </w:rPr>
-        <w:t>Join</w:t>
-      </w:r>
-    </w:p>
-    <w:p>
-      <w:pPr>
-        <w:spacing w:before="120" w:after="120" w:line="480" w:lineRule="auto"/>
-        <w:rPr>
-          <w:rFonts w:ascii="Times New Roman" w:hAnsi="Times New Roman" w:cs="Times New Roman"/>
-          <w:sz w:val="24"/>
-          <w:szCs w:val="24"/>
-        </w:rPr>
-      </w:pPr>
-      <w:r>
-        <w:rPr>
-          <w:rFonts w:ascii="Times New Roman" w:hAnsi="Times New Roman" w:cs="Times New Roman"/>
-          <w:sz w:val="24"/>
-          <w:szCs w:val="24"/>
-        </w:rPr>
-        <w:t>Join nodes are used to support concurrent activities converging into one. For join notations we have two or more incoming edges and one outgoing edge.</w:t>
-      </w:r>
-    </w:p>
-    <w:p>
-      <w:pPr>
-        <w:spacing w:before="120" w:after="120" w:line="480" w:lineRule="auto"/>
-        <w:rPr>
-          <w:rFonts w:ascii="Times New Roman" w:hAnsi="Times New Roman" w:cs="Times New Roman"/>
-          <w:b/>
-          <w:bCs/>
-          <w:sz w:val="24"/>
-          <w:szCs w:val="24"/>
-        </w:rPr>
-      </w:pPr>
-      <w:r>
-        <w:rPr>
-          <w:rFonts w:ascii="Times New Roman" w:hAnsi="Times New Roman" w:cs="Times New Roman"/>
-          <w:b/>
-          <w:bCs/>
-          <w:sz w:val="24"/>
-          <w:szCs w:val="24"/>
-        </w:rPr>
-        <w:t>Merge or Merge Event</w:t>
-      </w:r>
-    </w:p>
-    <w:p>
-      <w:pPr>
-        <w:spacing w:before="120" w:after="120" w:line="480" w:lineRule="auto"/>
-        <w:rPr>
-          <w:rFonts w:ascii="Times New Roman" w:hAnsi="Times New Roman" w:cs="Times New Roman"/>
-          <w:sz w:val="24"/>
-          <w:szCs w:val="24"/>
-        </w:rPr>
-      </w:pPr>
-      <w:r>
-        <w:rPr>
-          <w:rFonts w:ascii="Times New Roman" w:hAnsi="Times New Roman" w:cs="Times New Roman"/>
-          <w:sz w:val="24"/>
-          <w:szCs w:val="24"/>
-        </w:rPr>
-        <w:t>Scenarios arise when activities which are not being executed concurrently have to be merged. We use the merge notation for such scenarios. We can merge two or more activities into one if the control proceeds onto the next activity irrespective of the path chosen.</w:t>
-      </w:r>
-    </w:p>
-    <w:p>
-      <w:pPr>
-        <w:spacing w:before="120" w:after="120" w:line="480" w:lineRule="auto"/>
-        <w:rPr>
-          <w:rFonts w:ascii="Times New Roman" w:hAnsi="Times New Roman" w:cs="Times New Roman"/>
-          <w:b/>
-          <w:bCs/>
-          <w:sz w:val="24"/>
-          <w:szCs w:val="24"/>
-        </w:rPr>
-      </w:pPr>
-      <w:proofErr w:type="spellStart"/>
-      <w:r>
-        <w:rPr>
-          <w:rFonts w:ascii="Times New Roman" w:hAnsi="Times New Roman" w:cs="Times New Roman"/>
-          <w:b/>
-          <w:bCs/>
-          <w:sz w:val="24"/>
-          <w:szCs w:val="24"/>
-        </w:rPr>
-        <w:t>Swimlanes</w:t>
-      </w:r>
-      <w:proofErr w:type="spellEnd"/>
-    </w:p>
-    <w:p>
-      <w:pPr>
-        <w:spacing w:before="120" w:after="120" w:line="480" w:lineRule="auto"/>
-        <w:rPr>
-          <w:rFonts w:ascii="Times New Roman" w:hAnsi="Times New Roman" w:cs="Times New Roman"/>
-          <w:sz w:val="24"/>
-          <w:szCs w:val="24"/>
-        </w:rPr>
-      </w:pPr>
-      <w:r>
-        <w:rPr>
-          <w:rFonts w:ascii="Times New Roman" w:hAnsi="Times New Roman" w:cs="Times New Roman"/>
-          <w:sz w:val="24"/>
-          <w:szCs w:val="24"/>
-        </w:rPr>
-        <w:t xml:space="preserve">We use </w:t>
-      </w:r>
-      <w:proofErr w:type="spellStart"/>
-      <w:r>
-        <w:rPr>
-          <w:rFonts w:ascii="Times New Roman" w:hAnsi="Times New Roman" w:cs="Times New Roman"/>
-          <w:sz w:val="24"/>
-          <w:szCs w:val="24"/>
-        </w:rPr>
-        <w:t>Swimlanes</w:t>
-      </w:r>
-      <w:proofErr w:type="spellEnd"/>
-      <w:r>
-        <w:rPr>
-          <w:rFonts w:ascii="Times New Roman" w:hAnsi="Times New Roman" w:cs="Times New Roman"/>
-          <w:sz w:val="24"/>
-          <w:szCs w:val="24"/>
-        </w:rPr>
-        <w:t xml:space="preserve"> for grouping related activities in one column. </w:t>
-      </w:r>
-      <w:proofErr w:type="spellStart"/>
-      <w:r>
-        <w:rPr>
-          <w:rFonts w:ascii="Times New Roman" w:hAnsi="Times New Roman" w:cs="Times New Roman"/>
-          <w:sz w:val="24"/>
-          <w:szCs w:val="24"/>
-        </w:rPr>
-        <w:t>Swimlanes</w:t>
-      </w:r>
-      <w:proofErr w:type="spellEnd"/>
-      <w:r>
-        <w:rPr>
-          <w:rFonts w:ascii="Times New Roman" w:hAnsi="Times New Roman" w:cs="Times New Roman"/>
-          <w:sz w:val="24"/>
-          <w:szCs w:val="24"/>
-        </w:rPr>
-        <w:t xml:space="preserve"> group related activities into one column or one row. </w:t>
-      </w:r>
-      <w:proofErr w:type="spellStart"/>
-      <w:r>
-        <w:rPr>
-          <w:rFonts w:ascii="Times New Roman" w:hAnsi="Times New Roman" w:cs="Times New Roman"/>
-          <w:sz w:val="24"/>
-          <w:szCs w:val="24"/>
-        </w:rPr>
-        <w:t>Swimlanes</w:t>
-      </w:r>
-      <w:proofErr w:type="spellEnd"/>
-      <w:r>
-        <w:rPr>
-          <w:rFonts w:ascii="Times New Roman" w:hAnsi="Times New Roman" w:cs="Times New Roman"/>
-          <w:sz w:val="24"/>
-          <w:szCs w:val="24"/>
-        </w:rPr>
-        <w:t xml:space="preserve"> can be vertical and horizontal. </w:t>
-      </w:r>
-      <w:proofErr w:type="spellStart"/>
-      <w:r>
-        <w:rPr>
-          <w:rFonts w:ascii="Times New Roman" w:hAnsi="Times New Roman" w:cs="Times New Roman"/>
-          <w:sz w:val="24"/>
-          <w:szCs w:val="24"/>
-        </w:rPr>
-        <w:t>Swimlanes</w:t>
-      </w:r>
-      <w:proofErr w:type="spellEnd"/>
-      <w:r>
-        <w:rPr>
-          <w:rFonts w:ascii="Times New Roman" w:hAnsi="Times New Roman" w:cs="Times New Roman"/>
-          <w:sz w:val="24"/>
-          <w:szCs w:val="24"/>
-        </w:rPr>
-        <w:t xml:space="preserve"> are used to add modularity to the activity diagram. It is not mandatory to use </w:t>
-      </w:r>
-      <w:proofErr w:type="spellStart"/>
-      <w:r>
-        <w:rPr>
-          <w:rFonts w:ascii="Times New Roman" w:hAnsi="Times New Roman" w:cs="Times New Roman"/>
-          <w:sz w:val="24"/>
-          <w:szCs w:val="24"/>
-        </w:rPr>
-        <w:t>swimlanes</w:t>
-      </w:r>
-      <w:proofErr w:type="spellEnd"/>
-      <w:r>
-        <w:rPr>
-          <w:rFonts w:ascii="Times New Roman" w:hAnsi="Times New Roman" w:cs="Times New Roman"/>
-          <w:sz w:val="24"/>
-          <w:szCs w:val="24"/>
-        </w:rPr>
-        <w:t xml:space="preserve">. They usually give more clarity to the activity diagram. It’s similar to creating a function in a program. It’s not mandatory to do so, </w:t>
-      </w:r>
-      <w:proofErr w:type="gramStart"/>
-      <w:r>
-        <w:rPr>
-          <w:rFonts w:ascii="Times New Roman" w:hAnsi="Times New Roman" w:cs="Times New Roman"/>
-          <w:sz w:val="24"/>
-          <w:szCs w:val="24"/>
-        </w:rPr>
-        <w:t>but,</w:t>
-      </w:r>
-      <w:proofErr w:type="gramEnd"/>
-      <w:r>
-        <w:rPr>
-          <w:rFonts w:ascii="Times New Roman" w:hAnsi="Times New Roman" w:cs="Times New Roman"/>
-          <w:sz w:val="24"/>
-          <w:szCs w:val="24"/>
-        </w:rPr>
         <w:t xml:space="preserve"> it is a recommended practice.</w:t>
       </w:r>
     </w:p>
     <w:p>
       <w:pPr>
         <w:spacing w:before="120" w:after="120" w:line="480" w:lineRule="auto"/>
+        <w:jc w:val="both"/>
         <w:rPr>
           <w:rFonts w:ascii="Times New Roman" w:hAnsi="Times New Roman" w:cs="Times New Roman"/>
           <w:b/>
@@ -13654,6 +13828,7 @@
     <w:p>
       <w:pPr>
         <w:spacing w:before="120" w:after="120" w:line="480" w:lineRule="auto"/>
+        <w:jc w:val="both"/>
         <w:rPr>
           <w:rFonts w:ascii="Times New Roman" w:hAnsi="Times New Roman" w:cs="Times New Roman"/>
           <w:sz w:val="24"/>
@@ -13672,6 +13847,7 @@
     <w:p>
       <w:pPr>
         <w:spacing w:before="120" w:after="120" w:line="480" w:lineRule="auto"/>
+        <w:jc w:val="both"/>
         <w:rPr>
           <w:rFonts w:ascii="Times New Roman" w:hAnsi="Times New Roman" w:cs="Times New Roman"/>
           <w:b/>
@@ -13694,6 +13870,7 @@
     <w:p>
       <w:pPr>
         <w:spacing w:before="120" w:after="120" w:line="480" w:lineRule="auto"/>
+        <w:jc w:val="both"/>
         <w:rPr>
           <w:rFonts w:ascii="Times New Roman" w:hAnsi="Times New Roman" w:cs="Times New Roman"/>
           <w:sz w:val="24"/>
@@ -13731,6 +13908,7 @@
     <w:p>
       <w:pPr>
         <w:spacing w:before="120" w:after="120" w:line="480" w:lineRule="auto"/>
+        <w:jc w:val="both"/>
         <w:rPr>
           <w:rFonts w:ascii="Times New Roman" w:hAnsi="Times New Roman" w:cs="Times New Roman"/>
           <w:color w:val="000000" w:themeColor="text1"/>
@@ -13773,6 +13951,7 @@
     <w:p>
       <w:pPr>
         <w:spacing w:before="120" w:after="120" w:line="480" w:lineRule="auto"/>
+        <w:jc w:val="both"/>
         <w:rPr>
           <w:rFonts w:ascii="Times New Roman" w:hAnsi="Times New Roman" w:cs="Times New Roman"/>
           <w:sz w:val="24"/>
@@ -13791,15 +13970,20 @@
     <w:p>
       <w:pPr>
         <w:spacing w:before="120" w:after="120" w:line="480" w:lineRule="auto"/>
-        <w:rPr>
-          <w:rFonts w:ascii="Times New Roman" w:hAnsi="Times New Roman" w:cs="Times New Roman"/>
-          <w:sz w:val="24"/>
-          <w:szCs w:val="24"/>
-        </w:rPr>
-      </w:pPr>
-      <w:r>
-        <w:rPr>
-          <w:rFonts w:ascii="Times New Roman" w:hAnsi="Times New Roman" w:cs="Times New Roman"/>
+        <w:jc w:val="both"/>
+        <w:rPr>
+          <w:rFonts w:ascii="Times New Roman" w:hAnsi="Times New Roman" w:cs="Times New Roman"/>
+          <w:b/>
+          <w:bCs/>
+          <w:sz w:val="24"/>
+          <w:szCs w:val="24"/>
+        </w:rPr>
+      </w:pPr>
+      <w:r>
+        <w:rPr>
+          <w:rFonts w:ascii="Times New Roman" w:hAnsi="Times New Roman" w:cs="Times New Roman"/>
+          <w:b/>
+          <w:bCs/>
           <w:sz w:val="24"/>
           <w:szCs w:val="24"/>
         </w:rPr>
@@ -13809,6 +13993,7 @@
     <w:p>
       <w:pPr>
         <w:spacing w:before="120" w:after="120" w:line="480" w:lineRule="auto"/>
+        <w:jc w:val="both"/>
         <w:rPr>
           <w:rFonts w:ascii="Times New Roman" w:hAnsi="Times New Roman" w:cs="Times New Roman"/>
           <w:sz w:val="24"/>
@@ -13855,6 +14040,7 @@
     <w:p>
       <w:pPr>
         <w:spacing w:before="120" w:after="120" w:line="480" w:lineRule="auto"/>
+        <w:jc w:val="both"/>
         <w:rPr>
           <w:rFonts w:ascii="Times New Roman" w:hAnsi="Times New Roman" w:cs="Times New Roman"/>
           <w:sz w:val="24"/>
@@ -13883,15 +14069,20 @@
     <w:p>
       <w:pPr>
         <w:spacing w:before="120" w:after="120" w:line="480" w:lineRule="auto"/>
-        <w:rPr>
-          <w:rFonts w:ascii="Times New Roman" w:hAnsi="Times New Roman" w:cs="Times New Roman"/>
-          <w:sz w:val="24"/>
-          <w:szCs w:val="24"/>
-        </w:rPr>
-      </w:pPr>
-      <w:r>
-        <w:rPr>
-          <w:rFonts w:ascii="Times New Roman" w:hAnsi="Times New Roman" w:cs="Times New Roman"/>
+        <w:jc w:val="both"/>
+        <w:rPr>
+          <w:rFonts w:ascii="Times New Roman" w:hAnsi="Times New Roman" w:cs="Times New Roman"/>
+          <w:b/>
+          <w:bCs/>
+          <w:sz w:val="24"/>
+          <w:szCs w:val="24"/>
+        </w:rPr>
+      </w:pPr>
+      <w:r>
+        <w:rPr>
+          <w:rFonts w:ascii="Times New Roman" w:hAnsi="Times New Roman" w:cs="Times New Roman"/>
+          <w:b/>
+          <w:bCs/>
           <w:sz w:val="24"/>
           <w:szCs w:val="24"/>
         </w:rPr>
@@ -13901,96 +14092,152 @@
     <w:p>
       <w:pPr>
         <w:spacing w:before="120" w:after="120" w:line="480" w:lineRule="auto"/>
-        <w:rPr>
-          <w:rFonts w:ascii="Times New Roman" w:hAnsi="Times New Roman" w:cs="Times New Roman"/>
-          <w:sz w:val="24"/>
-          <w:szCs w:val="24"/>
-        </w:rPr>
-      </w:pPr>
-      <w:r>
-        <w:rPr>
-          <w:rFonts w:ascii="Times New Roman" w:hAnsi="Times New Roman" w:cs="Times New Roman"/>
-          <w:sz w:val="24"/>
-          <w:szCs w:val="24"/>
-        </w:rPr>
-        <w:t>Defects can be identified early: Software testing is important because if there are any bugs they can be identified early and can be fixed before the delivery of the software.</w:t>
-      </w:r>
-    </w:p>
-    <w:p>
-      <w:pPr>
-        <w:spacing w:before="120" w:after="120" w:line="480" w:lineRule="auto"/>
-        <w:rPr>
-          <w:rFonts w:ascii="Times New Roman" w:hAnsi="Times New Roman" w:cs="Times New Roman"/>
-          <w:sz w:val="24"/>
-          <w:szCs w:val="24"/>
-        </w:rPr>
-      </w:pPr>
-      <w:r>
-        <w:rPr>
-          <w:rFonts w:ascii="Times New Roman" w:hAnsi="Times New Roman" w:cs="Times New Roman"/>
-          <w:sz w:val="24"/>
-          <w:szCs w:val="24"/>
-        </w:rPr>
-        <w:t>Improves quality of software: Software Testing uncovers the defects in the software, and fixing them improves the quality of the software.</w:t>
-      </w:r>
-    </w:p>
-    <w:p>
-      <w:pPr>
-        <w:spacing w:before="120" w:after="120" w:line="480" w:lineRule="auto"/>
-        <w:rPr>
-          <w:rFonts w:ascii="Times New Roman" w:hAnsi="Times New Roman" w:cs="Times New Roman"/>
-          <w:sz w:val="24"/>
-          <w:szCs w:val="24"/>
-        </w:rPr>
-      </w:pPr>
-      <w:r>
-        <w:rPr>
-          <w:rFonts w:ascii="Times New Roman" w:hAnsi="Times New Roman" w:cs="Times New Roman"/>
-          <w:sz w:val="24"/>
-          <w:szCs w:val="24"/>
-        </w:rPr>
-        <w:t xml:space="preserve">Increased customer satisfaction: Software testing ensures reliability, security, and high performance which results in saving time, costs, and customer satisfaction. </w:t>
-      </w:r>
-    </w:p>
-    <w:p>
-      <w:pPr>
-        <w:spacing w:before="120" w:after="120" w:line="480" w:lineRule="auto"/>
-        <w:rPr>
-          <w:rFonts w:ascii="Times New Roman" w:hAnsi="Times New Roman" w:cs="Times New Roman"/>
-          <w:sz w:val="24"/>
-          <w:szCs w:val="24"/>
-        </w:rPr>
-      </w:pPr>
-      <w:r>
-        <w:rPr>
-          <w:rFonts w:ascii="Times New Roman" w:hAnsi="Times New Roman" w:cs="Times New Roman"/>
-          <w:sz w:val="24"/>
-          <w:szCs w:val="24"/>
-        </w:rPr>
-        <w:t>Helps with scalability: Software testing type non-functional testing helps to identify the scalability issues and the point where an application might stop working.</w:t>
-      </w:r>
-    </w:p>
-    <w:p>
-      <w:pPr>
-        <w:spacing w:before="120" w:after="120" w:line="480" w:lineRule="auto"/>
-        <w:rPr>
-          <w:rFonts w:ascii="Times New Roman" w:hAnsi="Times New Roman" w:cs="Times New Roman"/>
-          <w:sz w:val="24"/>
-          <w:szCs w:val="24"/>
-        </w:rPr>
-      </w:pPr>
-      <w:r>
-        <w:rPr>
-          <w:rFonts w:ascii="Times New Roman" w:hAnsi="Times New Roman" w:cs="Times New Roman"/>
-          <w:sz w:val="24"/>
-          <w:szCs w:val="24"/>
-        </w:rPr>
-        <w:t>Saves time and money: After the application is launched it will be very difficult to trace and resolve the issues, as performing this activity will incur more costs and time. Thus, it is better to conduct software testing at regular intervals during software development.</w:t>
-      </w:r>
-    </w:p>
-    <w:p>
-      <w:pPr>
-        <w:spacing w:before="120" w:after="120" w:line="480" w:lineRule="auto"/>
+        <w:jc w:val="both"/>
+        <w:rPr>
+          <w:rFonts w:ascii="Times New Roman" w:hAnsi="Times New Roman" w:cs="Times New Roman"/>
+          <w:sz w:val="24"/>
+          <w:szCs w:val="24"/>
+        </w:rPr>
+      </w:pPr>
+      <w:r>
+        <w:rPr>
+          <w:rFonts w:ascii="Times New Roman" w:hAnsi="Times New Roman" w:cs="Times New Roman"/>
+          <w:b/>
+          <w:bCs/>
+          <w:sz w:val="24"/>
+          <w:szCs w:val="24"/>
+        </w:rPr>
+        <w:t>Defects can be identified early:</w:t>
+      </w:r>
+      <w:r>
+        <w:rPr>
+          <w:rFonts w:ascii="Times New Roman" w:hAnsi="Times New Roman" w:cs="Times New Roman"/>
+          <w:sz w:val="24"/>
+          <w:szCs w:val="24"/>
+        </w:rPr>
+        <w:t xml:space="preserve"> Software testing is important because if there are any bugs they can be identified early and can be fixed before the delivery of the software.</w:t>
+      </w:r>
+    </w:p>
+    <w:p>
+      <w:pPr>
+        <w:spacing w:before="120" w:after="120" w:line="480" w:lineRule="auto"/>
+        <w:jc w:val="both"/>
+        <w:rPr>
+          <w:rFonts w:ascii="Times New Roman" w:hAnsi="Times New Roman" w:cs="Times New Roman"/>
+          <w:sz w:val="24"/>
+          <w:szCs w:val="24"/>
+        </w:rPr>
+      </w:pPr>
+      <w:r>
+        <w:rPr>
+          <w:rFonts w:ascii="Times New Roman" w:hAnsi="Times New Roman" w:cs="Times New Roman"/>
+          <w:b/>
+          <w:bCs/>
+          <w:sz w:val="24"/>
+          <w:szCs w:val="24"/>
+        </w:rPr>
+        <w:t>Improves quality of software:</w:t>
+      </w:r>
+      <w:r>
+        <w:rPr>
+          <w:rFonts w:ascii="Times New Roman" w:hAnsi="Times New Roman" w:cs="Times New Roman"/>
+          <w:sz w:val="24"/>
+          <w:szCs w:val="24"/>
+        </w:rPr>
+        <w:t xml:space="preserve"> Software Testing uncovers the defects in the software, and fixing them improves the quality of the software.</w:t>
+      </w:r>
+    </w:p>
+    <w:p>
+      <w:pPr>
+        <w:spacing w:before="120" w:after="120" w:line="480" w:lineRule="auto"/>
+        <w:jc w:val="both"/>
+        <w:rPr>
+          <w:rFonts w:ascii="Times New Roman" w:hAnsi="Times New Roman" w:cs="Times New Roman"/>
+          <w:sz w:val="24"/>
+          <w:szCs w:val="24"/>
+        </w:rPr>
+      </w:pPr>
+      <w:r>
+        <w:rPr>
+          <w:rFonts w:ascii="Times New Roman" w:hAnsi="Times New Roman" w:cs="Times New Roman"/>
+          <w:b/>
+          <w:bCs/>
+          <w:sz w:val="24"/>
+          <w:szCs w:val="24"/>
+        </w:rPr>
+        <w:t>Increased customer satisfaction:</w:t>
+      </w:r>
+      <w:r>
+        <w:rPr>
+          <w:rFonts w:ascii="Times New Roman" w:hAnsi="Times New Roman" w:cs="Times New Roman"/>
+          <w:sz w:val="24"/>
+          <w:szCs w:val="24"/>
+        </w:rPr>
+        <w:t xml:space="preserve"> Software testing ensures reliability, security, and high performance which results in saving time, costs, and customer satisfaction. </w:t>
+      </w:r>
+    </w:p>
+    <w:p>
+      <w:pPr>
+        <w:spacing w:before="120" w:after="120" w:line="480" w:lineRule="auto"/>
+        <w:jc w:val="both"/>
+        <w:rPr>
+          <w:rFonts w:ascii="Times New Roman" w:hAnsi="Times New Roman" w:cs="Times New Roman"/>
+          <w:sz w:val="24"/>
+          <w:szCs w:val="24"/>
+        </w:rPr>
+      </w:pPr>
+      <w:r>
+        <w:rPr>
+          <w:rFonts w:ascii="Times New Roman" w:hAnsi="Times New Roman" w:cs="Times New Roman"/>
+          <w:b/>
+          <w:bCs/>
+          <w:sz w:val="24"/>
+          <w:szCs w:val="24"/>
+        </w:rPr>
+        <w:t>Helps with scalability:</w:t>
+      </w:r>
+      <w:r>
+        <w:rPr>
+          <w:rFonts w:ascii="Times New Roman" w:hAnsi="Times New Roman" w:cs="Times New Roman"/>
+          <w:sz w:val="24"/>
+          <w:szCs w:val="24"/>
+        </w:rPr>
+        <w:t xml:space="preserve"> Software testing type non-functional testing helps to identify the scalability issues and the point where an application might stop working.</w:t>
+      </w:r>
+    </w:p>
+    <w:p>
+      <w:pPr>
+        <w:spacing w:before="120" w:after="120" w:line="480" w:lineRule="auto"/>
+        <w:jc w:val="both"/>
+        <w:rPr>
+          <w:rFonts w:ascii="Times New Roman" w:hAnsi="Times New Roman" w:cs="Times New Roman"/>
+          <w:sz w:val="24"/>
+          <w:szCs w:val="24"/>
+        </w:rPr>
+      </w:pPr>
+      <w:r>
+        <w:rPr>
+          <w:rFonts w:ascii="Times New Roman" w:hAnsi="Times New Roman" w:cs="Times New Roman"/>
+          <w:b/>
+          <w:bCs/>
+          <w:sz w:val="24"/>
+          <w:szCs w:val="24"/>
+        </w:rPr>
+        <w:t>Saves time and money:</w:t>
+      </w:r>
+      <w:r>
+        <w:rPr>
+          <w:rFonts w:ascii="Times New Roman" w:hAnsi="Times New Roman" w:cs="Times New Roman"/>
+          <w:sz w:val="24"/>
+          <w:szCs w:val="24"/>
+        </w:rPr>
+        <w:t xml:space="preserve"> After the application is launched it will be very difficult to trace and resolve the issues, as performing this activity will incur more costs and time. Thus, it is better to conduct software testing at regular intervals during software development.</w:t>
+      </w:r>
+    </w:p>
+    <w:p>
+      <w:pPr>
+        <w:spacing w:before="120" w:after="120" w:line="480" w:lineRule="auto"/>
+        <w:jc w:val="both"/>
         <w:rPr>
           <w:rFonts w:ascii="Times New Roman" w:hAnsi="Times New Roman" w:cs="Times New Roman"/>
           <w:b/>
@@ -14014,6 +14261,7 @@
     <w:p>
       <w:pPr>
         <w:spacing w:before="120" w:after="120" w:line="480" w:lineRule="auto"/>
+        <w:jc w:val="both"/>
         <w:rPr>
           <w:rFonts w:ascii="Times New Roman" w:hAnsi="Times New Roman" w:cs="Times New Roman"/>
           <w:sz w:val="24"/>
@@ -14032,6 +14280,7 @@
     <w:p>
       <w:pPr>
         <w:spacing w:before="120" w:after="120" w:line="480" w:lineRule="auto"/>
+        <w:jc w:val="both"/>
         <w:rPr>
           <w:rFonts w:ascii="Times New Roman" w:hAnsi="Times New Roman" w:cs="Times New Roman"/>
           <w:sz w:val="24"/>
@@ -14050,6 +14299,7 @@
     <w:p>
       <w:pPr>
         <w:spacing w:before="120" w:after="120" w:line="480" w:lineRule="auto"/>
+        <w:jc w:val="both"/>
         <w:rPr>
           <w:rFonts w:ascii="Times New Roman" w:hAnsi="Times New Roman" w:cs="Times New Roman"/>
           <w:sz w:val="24"/>
@@ -14344,7 +14594,7 @@
 </file>
 
 <file path=word/endnotes.xml><?xml version="1.0" encoding="utf-8"?>
-<w:endnotes xmlns:wpc="http://schemas.microsoft.com/office/word/2010/wordprocessingCanvas" xmlns:cx="http://schemas.microsoft.com/office/drawing/2014/chartex" xmlns:cx1="http://schemas.microsoft.com/office/drawing/2015/9/8/chartex" xmlns:cx2="http://schemas.microsoft.com/office/drawing/2015/10/21/chartex" xmlns:cx3="http://schemas.microsoft.com/office/drawing/2016/5/9/chartex" xmlns:cx4="http://schemas.microsoft.com/office/drawing/2016/5/10/chartex" xmlns:cx5="http://schemas.microsoft.com/office/drawing/2016/5/11/chartex" xmlns:cx6="http://schemas.microsoft.com/office/drawing/2016/5/12/chartex" xmlns:cx7="http://schemas.microsoft.com/office/drawing/2016/5/13/chartex" xmlns:cx8="http://schemas.microsoft.com/office/drawing/2016/5/14/chartex" xmlns:mc="http://schemas.openxmlformats.org/markup-compatibility/2006" xmlns:aink="http://schemas.microsoft.com/office/drawing/2016/ink" xmlns:am3d="http://schemas.microsoft.com/office/drawing/2017/model3d" xmlns:o="urn:schemas-microsoft-com:office:office" xmlns:r="http://schemas.openxmlformats.org/officeDocument/2006/relationships" xmlns:m="http://schemas.openxmlformats.org/officeDocument/2006/math" xmlns:v="urn:schemas-microsoft-com:vml" xmlns:wp14="http://schemas.microsoft.com/office/word/2010/wordprocessingDrawing" xmlns:wp="http://schemas.openxmlformats.org/drawingml/2006/wordprocessingDrawing" xmlns:w10="urn:schemas-microsoft-com:office:word" xmlns:w="http://schemas.openxmlformats.org/wordprocessingml/2006/main" xmlns:w14="http://schemas.microsoft.com/office/word/2010/wordml" xmlns:w15="http://schemas.microsoft.com/office/word/2012/wordml" xmlns:w16cex="http://schemas.microsoft.com/office/word/2018/wordml/cex" xmlns:w16cid="http://schemas.microsoft.com/office/word/2016/wordml/cid" xmlns:w16="http://schemas.microsoft.com/office/word/2018/wordml" xmlns:w16sdtdh="http://schemas.microsoft.com/office/word/2020/wordml/sdtdatahash" xmlns:w16se="http://schemas.microsoft.com/office/word/2015/wordml/symex" xmlns:wpg="http://schemas.microsoft.com/office/word/2010/wordprocessingGroup" xmlns:wpi="http://schemas.microsoft.com/office/word/2010/wordprocessingInk" xmlns:wne="http://schemas.microsoft.com/office/word/2006/wordml" xmlns:wps="http://schemas.microsoft.com/office/word/2010/wordprocessingShape" mc:Ignorable="w14 w15 w16se w16cid w16 w16cex w16sdtdh wp14">
+<w:endnotes xmlns:wpc="http://schemas.microsoft.com/office/word/2010/wordprocessingCanvas" xmlns:cx="http://schemas.microsoft.com/office/drawing/2014/chartex" xmlns:cx1="http://schemas.microsoft.com/office/drawing/2015/9/8/chartex" xmlns:cx2="http://schemas.microsoft.com/office/drawing/2015/10/21/chartex" xmlns:cx3="http://schemas.microsoft.com/office/drawing/2016/5/9/chartex" xmlns:cx4="http://schemas.microsoft.com/office/drawing/2016/5/10/chartex" xmlns:cx5="http://schemas.microsoft.com/office/drawing/2016/5/11/chartex" xmlns:cx6="http://schemas.microsoft.com/office/drawing/2016/5/12/chartex" xmlns:cx7="http://schemas.microsoft.com/office/drawing/2016/5/13/chartex" xmlns:cx8="http://schemas.microsoft.com/office/drawing/2016/5/14/chartex" xmlns:mc="http://schemas.openxmlformats.org/markup-compatibility/2006" xmlns:aink="http://schemas.microsoft.com/office/drawing/2016/ink" xmlns:am3d="http://schemas.microsoft.com/office/drawing/2017/model3d" xmlns:o="urn:schemas-microsoft-com:office:office" xmlns:oel="http://schemas.microsoft.com/office/2019/extlst" xmlns:r="http://schemas.openxmlformats.org/officeDocument/2006/relationships" xmlns:m="http://schemas.openxmlformats.org/officeDocument/2006/math" xmlns:v="urn:schemas-microsoft-com:vml" xmlns:wp14="http://schemas.microsoft.com/office/word/2010/wordprocessingDrawing" xmlns:wp="http://schemas.openxmlformats.org/drawingml/2006/wordprocessingDrawing" xmlns:w10="urn:schemas-microsoft-com:office:word" xmlns:w="http://schemas.openxmlformats.org/wordprocessingml/2006/main" xmlns:w14="http://schemas.microsoft.com/office/word/2010/wordml" xmlns:w15="http://schemas.microsoft.com/office/word/2012/wordml" xmlns:w16cex="http://schemas.microsoft.com/office/word/2018/wordml/cex" xmlns:w16cid="http://schemas.microsoft.com/office/word/2016/wordml/cid" xmlns:w16="http://schemas.microsoft.com/office/word/2018/wordml" xmlns:w16du="http://schemas.microsoft.com/office/word/2023/wordml/word16du" xmlns:w16sdtdh="http://schemas.microsoft.com/office/word/2020/wordml/sdtdatahash" xmlns:w16se="http://schemas.microsoft.com/office/word/2015/wordml/symex" xmlns:wpg="http://schemas.microsoft.com/office/word/2010/wordprocessingGroup" xmlns:wpi="http://schemas.microsoft.com/office/word/2010/wordprocessingInk" xmlns:wne="http://schemas.microsoft.com/office/word/2006/wordml" xmlns:wps="http://schemas.microsoft.com/office/word/2010/wordprocessingShape" mc:Ignorable="w14 w15 w16se w16cid w16 w16cex w16sdtdh w16du wp14">
   <w:endnote w:type="separator" w:id="-1">
     <w:p>
       <w:pPr>
@@ -14369,7 +14619,7 @@
 </file>
 
 <file path=word/footnotes.xml><?xml version="1.0" encoding="utf-8"?>
-<w:footnotes xmlns:wpc="http://schemas.microsoft.com/office/word/2010/wordprocessingCanvas" xmlns:cx="http://schemas.microsoft.com/office/drawing/2014/chartex" xmlns:cx1="http://schemas.microsoft.com/office/drawing/2015/9/8/chartex" xmlns:cx2="http://schemas.microsoft.com/office/drawing/2015/10/21/chartex" xmlns:cx3="http://schemas.microsoft.com/office/drawing/2016/5/9/chartex" xmlns:cx4="http://schemas.microsoft.com/office/drawing/2016/5/10/chartex" xmlns:cx5="http://schemas.microsoft.com/office/drawing/2016/5/11/chartex" xmlns:cx6="http://schemas.microsoft.com/office/drawing/2016/5/12/chartex" xmlns:cx7="http://schemas.microsoft.com/office/drawing/2016/5/13/chartex" xmlns:cx8="http://schemas.microsoft.com/office/drawing/2016/5/14/chartex" xmlns:mc="http://schemas.openxmlformats.org/markup-compatibility/2006" xmlns:aink="http://schemas.microsoft.com/office/drawing/2016/ink" xmlns:am3d="http://schemas.microsoft.com/office/drawing/2017/model3d" xmlns:o="urn:schemas-microsoft-com:office:office" xmlns:r="http://schemas.openxmlformats.org/officeDocument/2006/relationships" xmlns:m="http://schemas.openxmlformats.org/officeDocument/2006/math" xmlns:v="urn:schemas-microsoft-com:vml" xmlns:wp14="http://schemas.microsoft.com/office/word/2010/wordprocessingDrawing" xmlns:wp="http://schemas.openxmlformats.org/drawingml/2006/wordprocessingDrawing" xmlns:w10="urn:schemas-microsoft-com:office:word" xmlns:w="http://schemas.openxmlformats.org/wordprocessingml/2006/main" xmlns:w14="http://schemas.microsoft.com/office/word/2010/wordml" xmlns:w15="http://schemas.microsoft.com/office/word/2012/wordml" xmlns:w16cex="http://schemas.microsoft.com/office/word/2018/wordml/cex" xmlns:w16cid="http://schemas.microsoft.com/office/word/2016/wordml/cid" xmlns:w16="http://schemas.microsoft.com/office/word/2018/wordml" xmlns:w16sdtdh="http://schemas.microsoft.com/office/word/2020/wordml/sdtdatahash" xmlns:w16se="http://schemas.microsoft.com/office/word/2015/wordml/symex" xmlns:wpg="http://schemas.microsoft.com/office/word/2010/wordprocessingGroup" xmlns:wpi="http://schemas.microsoft.com/office/word/2010/wordprocessingInk" xmlns:wne="http://schemas.microsoft.com/office/word/2006/wordml" xmlns:wps="http://schemas.microsoft.com/office/word/2010/wordprocessingShape" mc:Ignorable="w14 w15 w16se w16cid w16 w16cex w16sdtdh wp14">
+<w:footnotes xmlns:wpc="http://schemas.microsoft.com/office/word/2010/wordprocessingCanvas" xmlns:cx="http://schemas.microsoft.com/office/drawing/2014/chartex" xmlns:cx1="http://schemas.microsoft.com/office/drawing/2015/9/8/chartex" xmlns:cx2="http://schemas.microsoft.com/office/drawing/2015/10/21/chartex" xmlns:cx3="http://schemas.microsoft.com/office/drawing/2016/5/9/chartex" xmlns:cx4="http://schemas.microsoft.com/office/drawing/2016/5/10/chartex" xmlns:cx5="http://schemas.microsoft.com/office/drawing/2016/5/11/chartex" xmlns:cx6="http://schemas.microsoft.com/office/drawing/2016/5/12/chartex" xmlns:cx7="http://schemas.microsoft.com/office/drawing/2016/5/13/chartex" xmlns:cx8="http://schemas.microsoft.com/office/drawing/2016/5/14/chartex" xmlns:mc="http://schemas.openxmlformats.org/markup-compatibility/2006" xmlns:aink="http://schemas.microsoft.com/office/drawing/2016/ink" xmlns:am3d="http://schemas.microsoft.com/office/drawing/2017/model3d" xmlns:o="urn:schemas-microsoft-com:office:office" xmlns:oel="http://schemas.microsoft.com/office/2019/extlst" xmlns:r="http://schemas.openxmlformats.org/officeDocument/2006/relationships" xmlns:m="http://schemas.openxmlformats.org/officeDocument/2006/math" xmlns:v="urn:schemas-microsoft-com:vml" xmlns:wp14="http://schemas.microsoft.com/office/word/2010/wordprocessingDrawing" xmlns:wp="http://schemas.openxmlformats.org/drawingml/2006/wordprocessingDrawing" xmlns:w10="urn:schemas-microsoft-com:office:word" xmlns:w="http://schemas.openxmlformats.org/wordprocessingml/2006/main" xmlns:w14="http://schemas.microsoft.com/office/word/2010/wordml" xmlns:w15="http://schemas.microsoft.com/office/word/2012/wordml" xmlns:w16cex="http://schemas.microsoft.com/office/word/2018/wordml/cex" xmlns:w16cid="http://schemas.microsoft.com/office/word/2016/wordml/cid" xmlns:w16="http://schemas.microsoft.com/office/word/2018/wordml" xmlns:w16du="http://schemas.microsoft.com/office/word/2023/wordml/word16du" xmlns:w16sdtdh="http://schemas.microsoft.com/office/word/2020/wordml/sdtdatahash" xmlns:w16se="http://schemas.microsoft.com/office/word/2015/wordml/symex" xmlns:wpg="http://schemas.microsoft.com/office/word/2010/wordprocessingGroup" xmlns:wpi="http://schemas.microsoft.com/office/word/2010/wordprocessingInk" xmlns:wne="http://schemas.microsoft.com/office/word/2006/wordml" xmlns:wps="http://schemas.microsoft.com/office/word/2010/wordprocessingShape" mc:Ignorable="w14 w15 w16se w16cid w16 w16cex w16sdtdh w16du wp14">
   <w:footnote w:type="separator" w:id="-1">
     <w:p>
       <w:pPr>
@@ -14394,7 +14644,7 @@
 </file>
 
 <file path=word/numbering.xml><?xml version="1.0" encoding="utf-8"?>
-<w:numbering xmlns:wpc="http://schemas.microsoft.com/office/word/2010/wordprocessingCanvas" xmlns:cx="http://schemas.microsoft.com/office/drawing/2014/chartex" xmlns:cx1="http://schemas.microsoft.com/office/drawing/2015/9/8/chartex" xmlns:cx2="http://schemas.microsoft.com/office/drawing/2015/10/21/chartex" xmlns:cx3="http://schemas.microsoft.com/office/drawing/2016/5/9/chartex" xmlns:cx4="http://schemas.microsoft.com/office/drawing/2016/5/10/chartex" xmlns:cx5="http://schemas.microsoft.com/office/drawing/2016/5/11/chartex" xmlns:cx6="http://schemas.microsoft.com/office/drawing/2016/5/12/chartex" xmlns:cx7="http://schemas.microsoft.com/office/drawing/2016/5/13/chartex" xmlns:cx8="http://schemas.microsoft.com/office/drawing/2016/5/14/chartex" xmlns:mc="http://schemas.openxmlformats.org/markup-compatibility/2006" xmlns:aink="http://schemas.microsoft.com/office/drawing/2016/ink" xmlns:am3d="http://schemas.microsoft.com/office/drawing/2017/model3d" xmlns:o="urn:schemas-microsoft-com:office:office" xmlns:r="http://schemas.openxmlformats.org/officeDocument/2006/relationships" xmlns:m="http://schemas.openxmlformats.org/officeDocument/2006/math" xmlns:v="urn:schemas-microsoft-com:vml" xmlns:wp14="http://schemas.microsoft.com/office/word/2010/wordprocessingDrawing" xmlns:wp="http://schemas.openxmlformats.org/drawingml/2006/wordprocessingDrawing" xmlns:w10="urn:schemas-microsoft-com:office:word" xmlns:w="http://schemas.openxmlformats.org/wordprocessingml/2006/main" xmlns:w14="http://schemas.microsoft.com/office/word/2010/wordml" xmlns:w15="http://schemas.microsoft.com/office/word/2012/wordml" xmlns:w16cex="http://schemas.microsoft.com/office/word/2018/wordml/cex" xmlns:w16cid="http://schemas.microsoft.com/office/word/2016/wordml/cid" xmlns:w16="http://schemas.microsoft.com/office/word/2018/wordml" xmlns:w16sdtdh="http://schemas.microsoft.com/office/word/2020/wordml/sdtdatahash" xmlns:w16se="http://schemas.microsoft.com/office/word/2015/wordml/symex" xmlns:wpg="http://schemas.microsoft.com/office/word/2010/wordprocessingGroup" xmlns:wpi="http://schemas.microsoft.com/office/word/2010/wordprocessingInk" xmlns:wne="http://schemas.microsoft.com/office/word/2006/wordml" xmlns:wps="http://schemas.microsoft.com/office/word/2010/wordprocessingShape" mc:Ignorable="w14 w15 w16se w16cid w16 w16cex w16sdtdh wp14">
+<w:numbering xmlns:wpc="http://schemas.microsoft.com/office/word/2010/wordprocessingCanvas" xmlns:cx="http://schemas.microsoft.com/office/drawing/2014/chartex" xmlns:cx1="http://schemas.microsoft.com/office/drawing/2015/9/8/chartex" xmlns:cx2="http://schemas.microsoft.com/office/drawing/2015/10/21/chartex" xmlns:cx3="http://schemas.microsoft.com/office/drawing/2016/5/9/chartex" xmlns:cx4="http://schemas.microsoft.com/office/drawing/2016/5/10/chartex" xmlns:cx5="http://schemas.microsoft.com/office/drawing/2016/5/11/chartex" xmlns:cx6="http://schemas.microsoft.com/office/drawing/2016/5/12/chartex" xmlns:cx7="http://schemas.microsoft.com/office/drawing/2016/5/13/chartex" xmlns:cx8="http://schemas.microsoft.com/office/drawing/2016/5/14/chartex" xmlns:mc="http://schemas.openxmlformats.org/markup-compatibility/2006" xmlns:aink="http://schemas.microsoft.com/office/drawing/2016/ink" xmlns:am3d="http://schemas.microsoft.com/office/drawing/2017/model3d" xmlns:o="urn:schemas-microsoft-com:office:office" xmlns:oel="http://schemas.microsoft.com/office/2019/extlst" xmlns:r="http://schemas.openxmlformats.org/officeDocument/2006/relationships" xmlns:m="http://schemas.openxmlformats.org/officeDocument/2006/math" xmlns:v="urn:schemas-microsoft-com:vml" xmlns:wp14="http://schemas.microsoft.com/office/word/2010/wordprocessingDrawing" xmlns:wp="http://schemas.openxmlformats.org/drawingml/2006/wordprocessingDrawing" xmlns:w10="urn:schemas-microsoft-com:office:word" xmlns:w="http://schemas.openxmlformats.org/wordprocessingml/2006/main" xmlns:w14="http://schemas.microsoft.com/office/word/2010/wordml" xmlns:w15="http://schemas.microsoft.com/office/word/2012/wordml" xmlns:w16cex="http://schemas.microsoft.com/office/word/2018/wordml/cex" xmlns:w16cid="http://schemas.microsoft.com/office/word/2016/wordml/cid" xmlns:w16="http://schemas.microsoft.com/office/word/2018/wordml" xmlns:w16du="http://schemas.microsoft.com/office/word/2023/wordml/word16du" xmlns:w16sdtdh="http://schemas.microsoft.com/office/word/2020/wordml/sdtdatahash" xmlns:w16se="http://schemas.microsoft.com/office/word/2015/wordml/symex" xmlns:wpg="http://schemas.microsoft.com/office/word/2010/wordprocessingGroup" xmlns:wpi="http://schemas.microsoft.com/office/word/2010/wordprocessingInk" xmlns:wne="http://schemas.microsoft.com/office/word/2006/wordml" xmlns:wps="http://schemas.microsoft.com/office/word/2010/wordprocessingShape" mc:Ignorable="w14 w15 w16se w16cid w16 w16cex w16sdtdh w16du wp14">
   <w:abstractNum w:abstractNumId="0" w15:restartNumberingAfterBreak="0">
     <w:nsid w:val="0B92085B"/>
     <w:multiLevelType w:val="hybridMultilevel"/>
@@ -16654,77 +16904,77 @@
       </w:rPr>
     </w:lvl>
   </w:abstractNum>
-  <w:num w:numId="1">
+  <w:num w:numId="1" w16cid:durableId="733964329">
     <w:abstractNumId w:val="7"/>
   </w:num>
-  <w:num w:numId="2">
+  <w:num w:numId="2" w16cid:durableId="1406492059">
     <w:abstractNumId w:val="9"/>
   </w:num>
-  <w:num w:numId="3">
+  <w:num w:numId="3" w16cid:durableId="174422276">
     <w:abstractNumId w:val="8"/>
   </w:num>
-  <w:num w:numId="4">
+  <w:num w:numId="4" w16cid:durableId="2045475602">
     <w:abstractNumId w:val="2"/>
   </w:num>
-  <w:num w:numId="5">
+  <w:num w:numId="5" w16cid:durableId="27723451">
     <w:abstractNumId w:val="14"/>
   </w:num>
-  <w:num w:numId="6">
+  <w:num w:numId="6" w16cid:durableId="672032235">
     <w:abstractNumId w:val="11"/>
   </w:num>
-  <w:num w:numId="7">
+  <w:num w:numId="7" w16cid:durableId="1410544740">
     <w:abstractNumId w:val="17"/>
   </w:num>
-  <w:num w:numId="8">
+  <w:num w:numId="8" w16cid:durableId="181164947">
     <w:abstractNumId w:val="21"/>
   </w:num>
-  <w:num w:numId="9">
+  <w:num w:numId="9" w16cid:durableId="1890337881">
     <w:abstractNumId w:val="12"/>
   </w:num>
-  <w:num w:numId="10">
+  <w:num w:numId="10" w16cid:durableId="793326170">
     <w:abstractNumId w:val="20"/>
   </w:num>
-  <w:num w:numId="11">
+  <w:num w:numId="11" w16cid:durableId="1619681106">
     <w:abstractNumId w:val="13"/>
   </w:num>
-  <w:num w:numId="12">
+  <w:num w:numId="12" w16cid:durableId="1997803507">
     <w:abstractNumId w:val="0"/>
   </w:num>
-  <w:num w:numId="13">
+  <w:num w:numId="13" w16cid:durableId="1052340547">
     <w:abstractNumId w:val="10"/>
   </w:num>
-  <w:num w:numId="14">
+  <w:num w:numId="14" w16cid:durableId="812598568">
     <w:abstractNumId w:val="4"/>
   </w:num>
-  <w:num w:numId="15">
+  <w:num w:numId="15" w16cid:durableId="518546188">
     <w:abstractNumId w:val="19"/>
   </w:num>
-  <w:num w:numId="16">
+  <w:num w:numId="16" w16cid:durableId="1877620251">
     <w:abstractNumId w:val="3"/>
   </w:num>
-  <w:num w:numId="17">
+  <w:num w:numId="17" w16cid:durableId="2127309717">
     <w:abstractNumId w:val="18"/>
   </w:num>
-  <w:num w:numId="18">
+  <w:num w:numId="18" w16cid:durableId="1648433255">
     <w:abstractNumId w:val="16"/>
   </w:num>
-  <w:num w:numId="19">
+  <w:num w:numId="19" w16cid:durableId="952638008">
     <w:abstractNumId w:val="1"/>
   </w:num>
-  <w:num w:numId="20">
+  <w:num w:numId="20" w16cid:durableId="343023136">
     <w:abstractNumId w:val="6"/>
   </w:num>
-  <w:num w:numId="21">
+  <w:num w:numId="21" w16cid:durableId="223415414">
     <w:abstractNumId w:val="15"/>
   </w:num>
-  <w:num w:numId="22">
+  <w:num w:numId="22" w16cid:durableId="2056392216">
     <w:abstractNumId w:val="5"/>
   </w:num>
 </w:numbering>
 </file>
 
 <file path=word/styles.xml><?xml version="1.0" encoding="utf-8"?>
-<w:styles xmlns:mc="http://schemas.openxmlformats.org/markup-compatibility/2006" xmlns:r="http://schemas.openxmlformats.org/officeDocument/2006/relationships" xmlns:w="http://schemas.openxmlformats.org/wordprocessingml/2006/main" xmlns:w14="http://schemas.microsoft.com/office/word/2010/wordml" xmlns:w15="http://schemas.microsoft.com/office/word/2012/wordml" xmlns:w16cex="http://schemas.microsoft.com/office/word/2018/wordml/cex" xmlns:w16cid="http://schemas.microsoft.com/office/word/2016/wordml/cid" xmlns:w16="http://schemas.microsoft.com/office/word/2018/wordml" xmlns:w16sdtdh="http://schemas.microsoft.com/office/word/2020/wordml/sdtdatahash" xmlns:w16se="http://schemas.microsoft.com/office/word/2015/wordml/symex" mc:Ignorable="w14 w15 w16se w16cid w16 w16cex w16sdtdh">
+<w:styles xmlns:mc="http://schemas.openxmlformats.org/markup-compatibility/2006" xmlns:r="http://schemas.openxmlformats.org/officeDocument/2006/relationships" xmlns:w="http://schemas.openxmlformats.org/wordprocessingml/2006/main" xmlns:w14="http://schemas.microsoft.com/office/word/2010/wordml" xmlns:w15="http://schemas.microsoft.com/office/word/2012/wordml" xmlns:w16cex="http://schemas.microsoft.com/office/word/2018/wordml/cex" xmlns:w16cid="http://schemas.microsoft.com/office/word/2016/wordml/cid" xmlns:w16="http://schemas.microsoft.com/office/word/2018/wordml" xmlns:w16du="http://schemas.microsoft.com/office/word/2023/wordml/word16du" xmlns:w16sdtdh="http://schemas.microsoft.com/office/word/2020/wordml/sdtdatahash" xmlns:w16se="http://schemas.microsoft.com/office/word/2015/wordml/symex" mc:Ignorable="w14 w15 w16se w16cid w16 w16cex w16sdtdh w16du">
   <w:docDefaults>
     <w:rPrDefault>
       <w:rPr>

</xml_diff>